<commit_message>
Präsentation, Dokumentation und Projektstatus erweitert
</commit_message>
<xml_diff>
--- a/Doku/Doku_Ehealth.docx
+++ b/Doku/Doku_Ehealth.docx
@@ -262,7 +262,7 @@
           <w:r>
             <w:fldChar w:fldCharType="separate"/>
           </w:r>
-          <w:hyperlink w:anchor="_Toc5354280" w:history="1">
+          <w:hyperlink w:anchor="_Toc10798028" w:history="1">
             <w:r>
               <w:rPr>
                 <w:rStyle w:val="Hyperlink"/>
@@ -289,7 +289,7 @@
                 <w:noProof/>
                 <w:webHidden/>
               </w:rPr>
-              <w:instrText xml:space="preserve"> PAGEREF _Toc5354280 \h </w:instrText>
+              <w:instrText xml:space="preserve"> PAGEREF _Toc10798028 \h </w:instrText>
             </w:r>
             <w:r>
               <w:rPr>
@@ -332,7 +332,7 @@
               <w:lang w:eastAsia="de-DE"/>
             </w:rPr>
           </w:pPr>
-          <w:hyperlink w:anchor="_Toc5354281" w:history="1">
+          <w:hyperlink w:anchor="_Toc10798029" w:history="1">
             <w:r>
               <w:rPr>
                 <w:rStyle w:val="Hyperlink"/>
@@ -359,7 +359,7 @@
                 <w:noProof/>
                 <w:webHidden/>
               </w:rPr>
-              <w:instrText xml:space="preserve"> PAGEREF _Toc5354281 \h </w:instrText>
+              <w:instrText xml:space="preserve"> PAGEREF _Toc10798029 \h </w:instrText>
             </w:r>
             <w:r>
               <w:rPr>
@@ -402,13 +402,13 @@
               <w:lang w:eastAsia="de-DE"/>
             </w:rPr>
           </w:pPr>
-          <w:hyperlink w:anchor="_Toc5354282" w:history="1">
+          <w:hyperlink w:anchor="_Toc10798030" w:history="1">
             <w:r>
               <w:rPr>
                 <w:rStyle w:val="Hyperlink"/>
                 <w:noProof/>
               </w:rPr>
-              <w:t>Funktionale Anforderungen</w:t>
+              <w:t>Diagramme</w:t>
             </w:r>
             <w:r>
               <w:rPr>
@@ -429,7 +429,7 @@
                 <w:noProof/>
                 <w:webHidden/>
               </w:rPr>
-              <w:instrText xml:space="preserve"> PAGEREF _Toc5354282 \h </w:instrText>
+              <w:instrText xml:space="preserve"> PAGEREF _Toc10798030 \h </w:instrText>
             </w:r>
             <w:r>
               <w:rPr>
@@ -450,6 +450,146 @@
                 <w:webHidden/>
               </w:rPr>
               <w:t>4</w:t>
+            </w:r>
+            <w:r>
+              <w:rPr>
+                <w:noProof/>
+                <w:webHidden/>
+              </w:rPr>
+              <w:fldChar w:fldCharType="end"/>
+            </w:r>
+          </w:hyperlink>
+        </w:p>
+        <w:p>
+          <w:pPr>
+            <w:pStyle w:val="TOC2"/>
+            <w:tabs>
+              <w:tab w:val="right" w:leader="dot" w:pos="9062"/>
+            </w:tabs>
+            <w:rPr>
+              <w:rFonts w:eastAsiaTheme="minorEastAsia"/>
+              <w:noProof/>
+              <w:lang w:eastAsia="de-DE"/>
+            </w:rPr>
+          </w:pPr>
+          <w:hyperlink w:anchor="_Toc10798031" w:history="1">
+            <w:r>
+              <w:rPr>
+                <w:rStyle w:val="Hyperlink"/>
+                <w:noProof/>
+              </w:rPr>
+              <w:t>Use Case</w:t>
+            </w:r>
+            <w:r>
+              <w:rPr>
+                <w:noProof/>
+                <w:webHidden/>
+              </w:rPr>
+              <w:tab/>
+            </w:r>
+            <w:r>
+              <w:rPr>
+                <w:noProof/>
+                <w:webHidden/>
+              </w:rPr>
+              <w:fldChar w:fldCharType="begin"/>
+            </w:r>
+            <w:r>
+              <w:rPr>
+                <w:noProof/>
+                <w:webHidden/>
+              </w:rPr>
+              <w:instrText xml:space="preserve"> PAGEREF _Toc10798031 \h </w:instrText>
+            </w:r>
+            <w:r>
+              <w:rPr>
+                <w:noProof/>
+                <w:webHidden/>
+              </w:rPr>
+            </w:r>
+            <w:r>
+              <w:rPr>
+                <w:noProof/>
+                <w:webHidden/>
+              </w:rPr>
+              <w:fldChar w:fldCharType="separate"/>
+            </w:r>
+            <w:r>
+              <w:rPr>
+                <w:noProof/>
+                <w:webHidden/>
+              </w:rPr>
+              <w:t>4</w:t>
+            </w:r>
+            <w:r>
+              <w:rPr>
+                <w:noProof/>
+                <w:webHidden/>
+              </w:rPr>
+              <w:fldChar w:fldCharType="end"/>
+            </w:r>
+          </w:hyperlink>
+        </w:p>
+        <w:p>
+          <w:pPr>
+            <w:pStyle w:val="TOC2"/>
+            <w:tabs>
+              <w:tab w:val="right" w:leader="dot" w:pos="9062"/>
+            </w:tabs>
+            <w:rPr>
+              <w:rFonts w:eastAsiaTheme="minorEastAsia"/>
+              <w:noProof/>
+              <w:lang w:eastAsia="de-DE"/>
+            </w:rPr>
+          </w:pPr>
+          <w:hyperlink w:anchor="_Toc10798032" w:history="1">
+            <w:r>
+              <w:rPr>
+                <w:rStyle w:val="Hyperlink"/>
+                <w:noProof/>
+              </w:rPr>
+              <w:t>ER-Modell Datenbank</w:t>
+            </w:r>
+            <w:r>
+              <w:rPr>
+                <w:noProof/>
+                <w:webHidden/>
+              </w:rPr>
+              <w:tab/>
+            </w:r>
+            <w:r>
+              <w:rPr>
+                <w:noProof/>
+                <w:webHidden/>
+              </w:rPr>
+              <w:fldChar w:fldCharType="begin"/>
+            </w:r>
+            <w:r>
+              <w:rPr>
+                <w:noProof/>
+                <w:webHidden/>
+              </w:rPr>
+              <w:instrText xml:space="preserve"> PAGEREF _Toc10798032 \h </w:instrText>
+            </w:r>
+            <w:r>
+              <w:rPr>
+                <w:noProof/>
+                <w:webHidden/>
+              </w:rPr>
+            </w:r>
+            <w:r>
+              <w:rPr>
+                <w:noProof/>
+                <w:webHidden/>
+              </w:rPr>
+              <w:fldChar w:fldCharType="separate"/>
+            </w:r>
+            <w:r>
+              <w:rPr>
+                <w:noProof/>
+                <w:webHidden/>
+              </w:rPr>
+              <w:t>7</w:t>
             </w:r>
             <w:r>
               <w:rPr>
@@ -472,13 +612,13 @@
               <w:lang w:eastAsia="de-DE"/>
             </w:rPr>
           </w:pPr>
-          <w:hyperlink w:anchor="_Toc5354283" w:history="1">
+          <w:hyperlink w:anchor="_Toc10798033" w:history="1">
             <w:r>
               <w:rPr>
                 <w:rStyle w:val="Hyperlink"/>
                 <w:noProof/>
               </w:rPr>
-              <w:t>Nicht funktionale Anforderungen</w:t>
+              <w:t>Mock-ups</w:t>
             </w:r>
             <w:r>
               <w:rPr>
@@ -499,7 +639,7 @@
                 <w:noProof/>
                 <w:webHidden/>
               </w:rPr>
-              <w:instrText xml:space="preserve"> PAGEREF _Toc5354283 \h </w:instrText>
+              <w:instrText xml:space="preserve"> PAGEREF _Toc10798033 \h </w:instrText>
             </w:r>
             <w:r>
               <w:rPr>
@@ -519,7 +659,7 @@
                 <w:noProof/>
                 <w:webHidden/>
               </w:rPr>
-              <w:t>4</w:t>
+              <w:t>8</w:t>
             </w:r>
             <w:r>
               <w:rPr>
@@ -542,13 +682,13 @@
               <w:lang w:eastAsia="de-DE"/>
             </w:rPr>
           </w:pPr>
-          <w:hyperlink w:anchor="_Toc5354284" w:history="1">
+          <w:hyperlink w:anchor="_Toc10798034" w:history="1">
             <w:r>
               <w:rPr>
                 <w:rStyle w:val="Hyperlink"/>
                 <w:noProof/>
               </w:rPr>
-              <w:t>Use Case Diagramm</w:t>
+              <w:t>Software – Tools – Bibliotheken</w:t>
             </w:r>
             <w:r>
               <w:rPr>
@@ -569,7 +709,7 @@
                 <w:noProof/>
                 <w:webHidden/>
               </w:rPr>
-              <w:instrText xml:space="preserve"> PAGEREF _Toc5354284 \h </w:instrText>
+              <w:instrText xml:space="preserve"> PAGEREF _Toc10798034 \h </w:instrText>
             </w:r>
             <w:r>
               <w:rPr>
@@ -589,77 +729,7 @@
                 <w:noProof/>
                 <w:webHidden/>
               </w:rPr>
-              <w:t>5</w:t>
-            </w:r>
-            <w:r>
-              <w:rPr>
-                <w:noProof/>
-                <w:webHidden/>
-              </w:rPr>
-              <w:fldChar w:fldCharType="end"/>
-            </w:r>
-          </w:hyperlink>
-        </w:p>
-        <w:p>
-          <w:pPr>
-            <w:pStyle w:val="TOC1"/>
-            <w:tabs>
-              <w:tab w:val="right" w:leader="dot" w:pos="9062"/>
-            </w:tabs>
-            <w:rPr>
-              <w:rFonts w:eastAsiaTheme="minorEastAsia"/>
-              <w:noProof/>
-              <w:lang w:eastAsia="de-DE"/>
-            </w:rPr>
-          </w:pPr>
-          <w:hyperlink w:anchor="_Toc5354285" w:history="1">
-            <w:r>
-              <w:rPr>
-                <w:rStyle w:val="Hyperlink"/>
-                <w:noProof/>
-              </w:rPr>
-              <w:t>Mock-ups</w:t>
-            </w:r>
-            <w:r>
-              <w:rPr>
-                <w:noProof/>
-                <w:webHidden/>
-              </w:rPr>
-              <w:tab/>
-            </w:r>
-            <w:r>
-              <w:rPr>
-                <w:noProof/>
-                <w:webHidden/>
-              </w:rPr>
-              <w:fldChar w:fldCharType="begin"/>
-            </w:r>
-            <w:r>
-              <w:rPr>
-                <w:noProof/>
-                <w:webHidden/>
-              </w:rPr>
-              <w:instrText xml:space="preserve"> PAGEREF _Toc5354285 \h </w:instrText>
-            </w:r>
-            <w:r>
-              <w:rPr>
-                <w:noProof/>
-                <w:webHidden/>
-              </w:rPr>
-            </w:r>
-            <w:r>
-              <w:rPr>
-                <w:noProof/>
-                <w:webHidden/>
-              </w:rPr>
-              <w:fldChar w:fldCharType="separate"/>
-            </w:r>
-            <w:r>
-              <w:rPr>
-                <w:noProof/>
-                <w:webHidden/>
-              </w:rPr>
-              <w:t>9</w:t>
+              <w:t>13</w:t>
             </w:r>
             <w:r>
               <w:rPr>
@@ -689,7 +759,7 @@
           <w:color w:val="48B8B0"/>
         </w:rPr>
       </w:pPr>
-      <w:bookmarkStart w:id="0" w:name="_Toc5354280"/>
+      <w:bookmarkStart w:id="0" w:name="_Toc10798028"/>
       <w:r>
         <w:rPr>
           <w:color w:val="48B8B0"/>
@@ -767,7 +837,7 @@
           <w:color w:val="48B8B0"/>
         </w:rPr>
       </w:pPr>
-      <w:bookmarkStart w:id="1" w:name="_Toc5354281"/>
+      <w:bookmarkStart w:id="1" w:name="_Toc10798029"/>
       <w:r>
         <w:rPr>
           <w:color w:val="48B8B0"/>
@@ -1024,100 +1094,31 @@
           <w:color w:val="48B8B0"/>
         </w:rPr>
       </w:pPr>
-      <w:bookmarkStart w:id="2" w:name="_Toc5354282"/>
+      <w:bookmarkStart w:id="2" w:name="_Toc10798030"/>
       <w:r>
         <w:rPr>
           <w:color w:val="48B8B0"/>
         </w:rPr>
         <w:lastRenderedPageBreak/>
-        <w:t>Funktiona</w:t>
+        <w:t>Diagramm</w:t>
       </w:r>
       <w:r>
         <w:rPr>
           <w:color w:val="48B8B0"/>
         </w:rPr>
-        <w:t xml:space="preserve">le </w:t>
-      </w:r>
-      <w:r>
-        <w:rPr>
-          <w:color w:val="48B8B0"/>
-        </w:rPr>
-        <w:t>Anforderungen</w:t>
+        <w:t>e</w:t>
       </w:r>
       <w:bookmarkEnd w:id="2"/>
     </w:p>
-    <w:p/>
-    <w:p>
-      <w:pPr>
-        <w:pStyle w:val="Heading1"/>
-        <w:rPr>
-          <w:color w:val="48B8B0"/>
-        </w:rPr>
-      </w:pPr>
-      <w:bookmarkStart w:id="3" w:name="_Toc5354283"/>
-      <w:r>
-        <w:rPr>
-          <w:color w:val="48B8B0"/>
-        </w:rPr>
-        <w:t>Nicht f</w:t>
-      </w:r>
-      <w:r>
-        <w:rPr>
-          <w:color w:val="48B8B0"/>
-        </w:rPr>
-        <w:t>unktional</w:t>
-      </w:r>
-      <w:r>
-        <w:rPr>
-          <w:color w:val="48B8B0"/>
-        </w:rPr>
-        <w:t xml:space="preserve">e </w:t>
-      </w:r>
-      <w:r>
-        <w:rPr>
-          <w:color w:val="48B8B0"/>
-        </w:rPr>
-        <w:t>Anforderungen</w:t>
+    <w:p>
+      <w:pPr>
+        <w:pStyle w:val="Heading2"/>
+      </w:pPr>
+      <w:bookmarkStart w:id="3" w:name="_Toc10798031"/>
+      <w:r>
+        <w:t>Use Case</w:t>
       </w:r>
       <w:bookmarkEnd w:id="3"/>
-    </w:p>
-    <w:p>
-      <w:pPr>
-        <w:pStyle w:val="ListParagraph"/>
-        <w:numPr>
-          <w:ilvl w:val="0"/>
-          <w:numId w:val="12"/>
-        </w:numPr>
-      </w:pPr>
-      <w:r>
-        <w:t>Die Webseite soll einfach bedienen zu sein.</w:t>
-      </w:r>
-      <w:r>
-        <w:t xml:space="preserve"> </w:t>
-      </w:r>
-    </w:p>
-    <w:p/>
-    <w:p>
-      <w:r>
-        <w:br w:type="page"/>
-      </w:r>
-    </w:p>
-    <w:p>
-      <w:pPr>
-        <w:pStyle w:val="Heading1"/>
-        <w:rPr>
-          <w:color w:val="48B8B0"/>
-        </w:rPr>
-      </w:pPr>
-      <w:bookmarkStart w:id="4" w:name="_Toc5354284"/>
-      <w:r>
-        <w:rPr>
-          <w:color w:val="48B8B0"/>
-        </w:rPr>
-        <w:lastRenderedPageBreak/>
-        <w:t>Use Case Diagramm</w:t>
-      </w:r>
-      <w:bookmarkEnd w:id="4"/>
     </w:p>
     <w:p/>
     <w:p>
@@ -1217,11 +1218,246 @@
         <w:rPr>
           <w:b/>
         </w:rPr>
+        <w:t>Name:</w:t>
+      </w:r>
+      <w:r>
+        <w:t xml:space="preserve">  Ausloggen</w:t>
+      </w:r>
+    </w:p>
+    <w:p>
+      <w:r>
+        <w:rPr>
+          <w:b/>
+        </w:rPr>
+        <w:t>Beteiligte Akteure:</w:t>
+      </w:r>
+      <w:r>
+        <w:t xml:space="preserve"> Psychologe, Patient</w:t>
+      </w:r>
+    </w:p>
+    <w:p>
+      <w:r>
+        <w:rPr>
+          <w:b/>
+        </w:rPr>
+        <w:t>Vorbedingungen:</w:t>
+      </w:r>
+      <w:r>
+        <w:t xml:space="preserve"> </w:t>
+      </w:r>
+      <w:r>
+        <w:t>Akteure sind eingeloggt</w:t>
+      </w:r>
+    </w:p>
+    <w:p>
+      <w:r>
+        <w:rPr>
+          <w:b/>
+        </w:rPr>
+        <w:t>Auslöser:</w:t>
+      </w:r>
+      <w:r>
+        <w:t xml:space="preserve"> Auf den Knopf „Ausloggen“ klicken</w:t>
+      </w:r>
+    </w:p>
+    <w:p>
+      <w:r>
+        <w:rPr>
+          <w:b/>
+        </w:rPr>
+        <w:t>Standradablauf:</w:t>
+      </w:r>
+      <w:r>
+        <w:t xml:space="preserve"> Knopf drücken, danach wird der Nutzer ausgeloggt und in Kenntnis gesetzt</w:t>
+      </w:r>
+    </w:p>
+    <w:p/>
+    <w:p>
+      <w:r>
+        <w:rPr>
+          <w:b/>
+        </w:rPr>
+        <w:t>Name:</w:t>
+      </w:r>
+      <w:r>
+        <w:t xml:space="preserve"> Patient anlegen</w:t>
+      </w:r>
+    </w:p>
+    <w:p>
+      <w:r>
+        <w:rPr>
+          <w:b/>
+        </w:rPr>
+        <w:t>Beteiligte Akteure:</w:t>
+      </w:r>
+      <w:r>
+        <w:t xml:space="preserve"> Psychologe</w:t>
+      </w:r>
+    </w:p>
+    <w:p>
+      <w:r>
+        <w:rPr>
+          <w:b/>
+        </w:rPr>
+        <w:t>Vorbedingungen:</w:t>
+      </w:r>
+      <w:r>
+        <w:t xml:space="preserve"> Psychologe muss eingeloggt sein</w:t>
+      </w:r>
+    </w:p>
+    <w:p>
+      <w:r>
+        <w:rPr>
+          <w:b/>
+        </w:rPr>
+        <w:t>Auslöser:</w:t>
+      </w:r>
+      <w:r>
+        <w:t xml:space="preserve"> Patientendaten eingeben und Knopf „Patient anlegen“ klicken</w:t>
+      </w:r>
+    </w:p>
+    <w:p>
+      <w:r>
+        <w:rPr>
+          <w:b/>
+        </w:rPr>
+        <w:t>Standardablauf:</w:t>
+      </w:r>
+      <w:r>
+        <w:t xml:space="preserve"> Patientendaten (psychologisches Problem, Name, Alter, ID, Medikation) eingeben. Danach auf den Knopf „anlegen“ klicken. Die Daten werden anschließend in einer Datenbank hinterlegt.</w:t>
+      </w:r>
+    </w:p>
+    <w:p/>
+    <w:p>
+      <w:r>
+        <w:rPr>
+          <w:b/>
+        </w:rPr>
+        <w:t>Name:</w:t>
+      </w:r>
+      <w:r>
+        <w:t xml:space="preserve"> Tagebuch/Fragebögen ausfüllen und speichern</w:t>
+      </w:r>
+    </w:p>
+    <w:p>
+      <w:r>
+        <w:rPr>
+          <w:b/>
+        </w:rPr>
+        <w:t>Beteiligte Akteure:</w:t>
+      </w:r>
+      <w:r>
+        <w:t xml:space="preserve"> Patient</w:t>
+      </w:r>
+    </w:p>
+    <w:p>
+      <w:r>
+        <w:rPr>
+          <w:b/>
+        </w:rPr>
+        <w:t>Vorbedingunen:</w:t>
+      </w:r>
+      <w:r>
+        <w:t xml:space="preserve"> Patient muss angelegt und eingeloggt sein</w:t>
+      </w:r>
+    </w:p>
+    <w:p>
+      <w:r>
+        <w:rPr>
+          <w:b/>
+        </w:rPr>
+        <w:t>Auslöser:</w:t>
+      </w:r>
+      <w:r>
+        <w:t xml:space="preserve"> </w:t>
+      </w:r>
+      <w:r>
+        <w:t>Den Fragebogen ausfüllen und auf den Knopf „speichern“ klicken</w:t>
+      </w:r>
+    </w:p>
+    <w:p>
+      <w:r>
+        <w:rPr>
+          <w:b/>
+        </w:rPr>
+        <w:t>Standardablauf:</w:t>
+      </w:r>
+      <w:r>
+        <w:t xml:space="preserve"> Ausfüllen der Daten für den Fragebogen, danach werden die Daten gesichert und können von dem Psychologen abgerufen werden.</w:t>
+      </w:r>
+    </w:p>
+    <w:p/>
+    <w:p>
+      <w:r>
+        <w:rPr>
+          <w:b/>
+        </w:rPr>
+        <w:t>Name:</w:t>
+      </w:r>
+      <w:r>
+        <w:t xml:space="preserve"> Tagebuch einsehen</w:t>
+      </w:r>
+    </w:p>
+    <w:p>
+      <w:r>
+        <w:rPr>
+          <w:b/>
+        </w:rPr>
+        <w:t>Beteiligte Akteure:</w:t>
+      </w:r>
+      <w:r>
+        <w:t xml:space="preserve"> Psychologe</w:t>
+      </w:r>
+    </w:p>
+    <w:p>
+      <w:r>
+        <w:rPr>
+          <w:b/>
+        </w:rPr>
+        <w:t>Vorbedingungen:</w:t>
+      </w:r>
+      <w:r>
+        <w:t xml:space="preserve"> Patient hat den Fragebogen ausgefüllt und gespeichert</w:t>
+      </w:r>
+    </w:p>
+    <w:p>
+      <w:r>
+        <w:rPr>
+          <w:b/>
+        </w:rPr>
+        <w:t>Auslöser:</w:t>
+      </w:r>
+      <w:r>
+        <w:t xml:space="preserve"> Auf die Suchmaske „Tagebuch suchen“ klicken und Patienten-ID eingeben</w:t>
+      </w:r>
+    </w:p>
+    <w:p>
+      <w:r>
+        <w:rPr>
+          <w:b/>
+        </w:rPr>
+        <w:t>Standardablauf:</w:t>
+      </w:r>
+      <w:r>
+        <w:t xml:space="preserve"> Suchmaske ausfüllen, danach öffnet sich der ausgefüllte Fragebogen.</w:t>
+      </w:r>
+    </w:p>
+    <w:p/>
+    <w:p>
+      <w:r>
+        <w:br w:type="page"/>
+      </w:r>
+    </w:p>
+    <w:p>
+      <w:r>
+        <w:rPr>
+          <w:b/>
+        </w:rPr>
         <w:lastRenderedPageBreak/>
         <w:t>Name:</w:t>
       </w:r>
       <w:r>
-        <w:t xml:space="preserve">  Ausloggen</w:t>
+        <w:t xml:space="preserve"> Diagramm einsehen</w:t>
       </w:r>
     </w:p>
     <w:p>
@@ -1232,6 +1468,62 @@
         <w:t>Beteiligte Akteure:</w:t>
       </w:r>
       <w:r>
+        <w:t xml:space="preserve"> Psychologe</w:t>
+      </w:r>
+    </w:p>
+    <w:p>
+      <w:r>
+        <w:rPr>
+          <w:b/>
+        </w:rPr>
+        <w:t xml:space="preserve">Vorbedingungen: </w:t>
+      </w:r>
+      <w:r>
+        <w:t>Patient hat den Fragebogen ausgefüllt und gespeichert</w:t>
+      </w:r>
+    </w:p>
+    <w:p>
+      <w:r>
+        <w:rPr>
+          <w:b/>
+        </w:rPr>
+        <w:t>Auslöser:</w:t>
+      </w:r>
+      <w:r>
+        <w:t xml:space="preserve"> Auf die Suchmaske „Tagebuch suchen“ klicken und Patienten-ID eingeben, danach im Tagebuch den Knopf „Diagramm anzeigen“ klicken</w:t>
+      </w:r>
+    </w:p>
+    <w:p>
+      <w:r>
+        <w:rPr>
+          <w:b/>
+        </w:rPr>
+        <w:t>Standardablauf:</w:t>
+      </w:r>
+      <w:r>
+        <w:t xml:space="preserve"> Suchmaske ausfüllen, danach öffnet sich der ausgefüllte Fragebogen und das Diagramm ist nach dem betätigen des Knopfes bereit einzusehen.</w:t>
+      </w:r>
+    </w:p>
+    <w:p/>
+    <w:p>
+      <w:r>
+        <w:rPr>
+          <w:b/>
+        </w:rPr>
+        <w:t>Name:</w:t>
+      </w:r>
+      <w:r>
+        <w:t xml:space="preserve"> Notizen in Diagramme hinzufügen </w:t>
+      </w:r>
+    </w:p>
+    <w:p>
+      <w:r>
+        <w:rPr>
+          <w:b/>
+        </w:rPr>
+        <w:t>Beteiligte Akteure:</w:t>
+      </w:r>
+      <w:r>
         <w:t xml:space="preserve"> Psychologe, Patient</w:t>
       </w:r>
     </w:p>
@@ -1243,10 +1535,63 @@
         <w:t>Vorbedingungen:</w:t>
       </w:r>
       <w:r>
-        <w:t xml:space="preserve"> </w:t>
-      </w:r>
-      <w:r>
-        <w:t>Akteure sind eingeloggt</w:t>
+        <w:t xml:space="preserve"> Patient hat den Fragebogen ausgefüllt und gespeichert</w:t>
+      </w:r>
+    </w:p>
+    <w:p>
+      <w:r>
+        <w:rPr>
+          <w:b/>
+        </w:rPr>
+        <w:t xml:space="preserve">Auslöser: </w:t>
+      </w:r>
+      <w:r>
+        <w:t>Auf die Suchmaske „Tagebuch suchen“ klicken und Patienten-ID eingeben, danach im Tagebuch den Knopf „Diagramm anzeigen“ klicken.</w:t>
+      </w:r>
+    </w:p>
+    <w:p>
+      <w:r>
+        <w:rPr>
+          <w:b/>
+        </w:rPr>
+        <w:t>Standardablauf:</w:t>
+      </w:r>
+      <w:r>
+        <w:t xml:space="preserve"> Suchmaske ausfüllen, danach öffnet sich der ausgefüllte Fragebogen und das Diagramm ist nach dem betätigen des Knopfes bereit einzusehen. Danach kann man in einem Feld Notizen hinzufügen die dann gesichert und einsehbar sind.</w:t>
+      </w:r>
+    </w:p>
+    <w:p/>
+    <w:p>
+      <w:r>
+        <w:rPr>
+          <w:b/>
+        </w:rPr>
+        <w:t>Name:</w:t>
+      </w:r>
+      <w:r>
+        <w:t xml:space="preserve"> Medikamentenmenge ändern</w:t>
+      </w:r>
+    </w:p>
+    <w:p>
+      <w:r>
+        <w:rPr>
+          <w:b/>
+        </w:rPr>
+        <w:t>Beteiligte Akteure:</w:t>
+      </w:r>
+      <w:r>
+        <w:t xml:space="preserve"> Psychologe</w:t>
+      </w:r>
+    </w:p>
+    <w:p>
+      <w:r>
+        <w:rPr>
+          <w:b/>
+        </w:rPr>
+        <w:t>Vorbedingungen:</w:t>
+      </w:r>
+      <w:r>
+        <w:t xml:space="preserve"> Patient hat den Fragebogen ausgefüllt und gespeichert</w:t>
       </w:r>
     </w:p>
     <w:p>
@@ -1257,192 +1602,26 @@
         <w:t>Auslöser:</w:t>
       </w:r>
       <w:r>
-        <w:t xml:space="preserve"> Auf den Knopf „Ausloggen“ klicken</w:t>
-      </w:r>
-    </w:p>
-    <w:p>
-      <w:r>
-        <w:rPr>
-          <w:b/>
-        </w:rPr>
-        <w:t>Standradablauf:</w:t>
-      </w:r>
-      <w:r>
-        <w:t xml:space="preserve"> Knopf drücken, danach wird der Nutzer ausgeloggt und in Kenntnis gesetzt</w:t>
+        <w:t xml:space="preserve"> Auf die Suchmaske „Tagebuch suchen“ klicken und Patienten-ID eingeben, danach im Tagebuch den Knopf „Diagramm anzeigen“ klicken</w:t>
+      </w:r>
+    </w:p>
+    <w:p>
+      <w:r>
+        <w:rPr>
+          <w:b/>
+        </w:rPr>
+        <w:t>Standardablauf:</w:t>
+      </w:r>
+      <w:r>
+        <w:t xml:space="preserve"> Suchmaske ausfüllen, danach öffnet sich der ausgefüllte Fragebogen und das Diagramm ist nach dem betätigen des Knopfes bereit einzusehen. Nun kann der Psychologe neben dem Diagramm das Formular „Medikamente“ ändern und sichern. </w:t>
       </w:r>
     </w:p>
     <w:p/>
     <w:p>
       <w:r>
-        <w:rPr>
-          <w:b/>
-        </w:rPr>
-        <w:t>Name:</w:t>
-      </w:r>
-      <w:r>
-        <w:t xml:space="preserve"> Patient anlegen</w:t>
-      </w:r>
-    </w:p>
-    <w:p>
-      <w:r>
-        <w:rPr>
-          <w:b/>
-        </w:rPr>
-        <w:t>Beteiligte Akteure:</w:t>
-      </w:r>
-      <w:r>
-        <w:t xml:space="preserve"> Psychologe</w:t>
-      </w:r>
-    </w:p>
-    <w:p>
-      <w:r>
-        <w:rPr>
-          <w:b/>
-        </w:rPr>
-        <w:t>Vorbedingungen:</w:t>
-      </w:r>
-      <w:r>
-        <w:t xml:space="preserve"> Psychologe muss eingeloggt sein</w:t>
-      </w:r>
-    </w:p>
-    <w:p>
-      <w:r>
-        <w:rPr>
-          <w:b/>
-        </w:rPr>
-        <w:t>Auslöser:</w:t>
-      </w:r>
-      <w:r>
-        <w:t xml:space="preserve"> Patientendaten eingeben und Knopf „Patient anlegen“ klicken</w:t>
-      </w:r>
-    </w:p>
-    <w:p>
-      <w:r>
-        <w:rPr>
-          <w:b/>
-        </w:rPr>
-        <w:t>Standardablauf:</w:t>
-      </w:r>
-      <w:r>
-        <w:t xml:space="preserve"> Patientendaten (psychologisches Problem, Name, Alter, ID, Medikation) eingeben. Danach auf den Knopf „anlegen“ klicken. Die Daten werden anschließend in einer Datenbank hinterlegt.</w:t>
-      </w:r>
-    </w:p>
-    <w:p/>
-    <w:p>
-      <w:r>
-        <w:rPr>
-          <w:b/>
-        </w:rPr>
-        <w:t>Name:</w:t>
-      </w:r>
-      <w:r>
-        <w:t xml:space="preserve"> Tagebuch/Fragebögen ausfüllen und speichern</w:t>
-      </w:r>
-    </w:p>
-    <w:p>
-      <w:r>
-        <w:rPr>
-          <w:b/>
-        </w:rPr>
-        <w:t>Beteiligte Akteure:</w:t>
-      </w:r>
-      <w:r>
-        <w:t xml:space="preserve"> Patient</w:t>
-      </w:r>
-    </w:p>
-    <w:p>
-      <w:r>
-        <w:rPr>
-          <w:b/>
-        </w:rPr>
-        <w:t>Vorbedingunen:</w:t>
-      </w:r>
-      <w:r>
-        <w:t xml:space="preserve"> Patient muss angelegt und eingeloggt sein</w:t>
-      </w:r>
-    </w:p>
-    <w:p>
-      <w:r>
-        <w:rPr>
-          <w:b/>
-        </w:rPr>
-        <w:t>Auslöser:</w:t>
-      </w:r>
-      <w:r>
-        <w:t xml:space="preserve"> </w:t>
-      </w:r>
-      <w:r>
-        <w:t>Den Fragebogen ausfüllen und auf den Knopf „speichern“ klicken</w:t>
-      </w:r>
-    </w:p>
-    <w:p>
-      <w:r>
-        <w:rPr>
-          <w:b/>
-        </w:rPr>
-        <w:t>Standardablauf:</w:t>
-      </w:r>
-      <w:r>
-        <w:t xml:space="preserve"> Ausfüllen der Daten für den Fragebogen, danach werden die Daten gesichert und können von dem Psychologen abgerufen werden.</w:t>
-      </w:r>
-    </w:p>
-    <w:p/>
-    <w:p>
-      <w:r>
-        <w:rPr>
-          <w:b/>
-        </w:rPr>
-        <w:t>Name:</w:t>
-      </w:r>
-      <w:r>
-        <w:t xml:space="preserve"> Tagebuch einsehen</w:t>
-      </w:r>
-    </w:p>
-    <w:p>
-      <w:r>
-        <w:rPr>
-          <w:b/>
-        </w:rPr>
-        <w:t>Beteiligte Akteure:</w:t>
-      </w:r>
-      <w:r>
-        <w:t xml:space="preserve"> Psychologe</w:t>
-      </w:r>
-    </w:p>
-    <w:p>
-      <w:r>
-        <w:rPr>
-          <w:b/>
-        </w:rPr>
-        <w:t>Vorbedingungen:</w:t>
-      </w:r>
-      <w:r>
-        <w:t xml:space="preserve"> Patient hat den Fragebogen ausgefüllt und gespeichert</w:t>
-      </w:r>
-    </w:p>
-    <w:p>
-      <w:r>
-        <w:rPr>
-          <w:b/>
-        </w:rPr>
-        <w:t>Auslöser:</w:t>
-      </w:r>
-      <w:r>
-        <w:t xml:space="preserve"> Auf die Suchmaske „Tagebuch suchen“ klicken und Patienten-ID eingeben</w:t>
-      </w:r>
-    </w:p>
-    <w:p>
-      <w:r>
-        <w:rPr>
-          <w:b/>
-        </w:rPr>
-        <w:t>Standardablauf:</w:t>
-      </w:r>
-      <w:r>
-        <w:t xml:space="preserve"> Suchmaske ausfüllen, danach öffnet sich der ausgefüllte Fragebogen.</w:t>
-      </w:r>
-    </w:p>
-    <w:p/>
+        <w:br/>
+      </w:r>
+    </w:p>
     <w:p>
       <w:r>
         <w:br w:type="page"/>
@@ -1457,7 +1636,7 @@
         <w:t>Name:</w:t>
       </w:r>
       <w:r>
-        <w:t xml:space="preserve"> Diagramm einsehen</w:t>
+        <w:t xml:space="preserve"> Individuelles Profil einsehen</w:t>
       </w:r>
     </w:p>
     <w:p>
@@ -1468,7 +1647,7 @@
         <w:t>Beteiligte Akteure:</w:t>
       </w:r>
       <w:r>
-        <w:t xml:space="preserve"> Psychologe</w:t>
+        <w:t xml:space="preserve"> Psychologe, Patient</w:t>
       </w:r>
     </w:p>
     <w:p>
@@ -1479,7 +1658,7 @@
         <w:t xml:space="preserve">Vorbedingungen: </w:t>
       </w:r>
       <w:r>
-        <w:t>Patient hat den Fragebogen ausgefüllt und gespeichert</w:t>
+        <w:t>Akteure sind eingeloggt und befinden sich auf einer anderen Ansicht</w:t>
       </w:r>
     </w:p>
     <w:p>
@@ -1490,7 +1669,7 @@
         <w:t>Auslöser:</w:t>
       </w:r>
       <w:r>
-        <w:t xml:space="preserve"> Auf die Suchmaske „Tagebuch suchen“ klicken und Patienten-ID eingeben, danach im Tagebuch den Knopf „Diagramm anzeigen“ klicken</w:t>
+        <w:t xml:space="preserve"> Im Menü auf den Knopf „Profil“ klicken.</w:t>
       </w:r>
     </w:p>
     <w:p>
@@ -1501,189 +1680,31 @@
         <w:t>Standardablauf:</w:t>
       </w:r>
       <w:r>
-        <w:t xml:space="preserve"> Suchmaske ausfüllen, danach öffnet sich der ausgefüllte Fragebogen und das Diagramm ist nach dem betätigen des Knopfes bereit einzusehen.</w:t>
-      </w:r>
-    </w:p>
-    <w:p/>
-    <w:p>
-      <w:r>
-        <w:rPr>
-          <w:b/>
-        </w:rPr>
-        <w:t>Name:</w:t>
-      </w:r>
-      <w:r>
-        <w:t xml:space="preserve"> Notizen in Diagramme hinzufügen </w:t>
-      </w:r>
-    </w:p>
-    <w:p>
-      <w:r>
-        <w:rPr>
-          <w:b/>
-        </w:rPr>
-        <w:t>Beteiligte Akteure:</w:t>
-      </w:r>
-      <w:r>
-        <w:t xml:space="preserve"> Psychologe, Patient</w:t>
-      </w:r>
-    </w:p>
-    <w:p>
-      <w:r>
-        <w:rPr>
-          <w:b/>
-        </w:rPr>
-        <w:t>Vorbedingungen:</w:t>
-      </w:r>
-      <w:r>
-        <w:t xml:space="preserve"> Patient hat den Fragebogen ausgefüllt und gespeichert</w:t>
-      </w:r>
-    </w:p>
-    <w:p>
-      <w:r>
-        <w:rPr>
-          <w:b/>
-        </w:rPr>
-        <w:t xml:space="preserve">Auslöser: </w:t>
-      </w:r>
-      <w:r>
-        <w:t>Auf die Suchmaske „Tagebuch suchen“ klicken und Patienten-ID eingeben, danach im Tagebuch den Knopf „Diagramm anzeigen“ klicken.</w:t>
-      </w:r>
-    </w:p>
-    <w:p>
-      <w:r>
-        <w:rPr>
-          <w:b/>
-        </w:rPr>
-        <w:t>Standardablauf:</w:t>
-      </w:r>
-      <w:r>
-        <w:t xml:space="preserve"> Suchmaske ausfüllen, danach öffnet sich der ausgefüllte Fragebogen und das Diagramm ist nach dem betätigen des Knopfes bereit einzusehen. Danach kann man in einem Feld Notizen hinzufügen die dann gesichert und einsehbar sind.</w:t>
-      </w:r>
-    </w:p>
-    <w:p/>
-    <w:p>
-      <w:r>
-        <w:rPr>
-          <w:b/>
-        </w:rPr>
-        <w:t>Name:</w:t>
-      </w:r>
-      <w:r>
-        <w:t xml:space="preserve"> Medikamentenmenge ändern</w:t>
-      </w:r>
-    </w:p>
-    <w:p>
-      <w:r>
-        <w:rPr>
-          <w:b/>
-        </w:rPr>
-        <w:t>Beteiligte Akteure:</w:t>
-      </w:r>
-      <w:r>
-        <w:t xml:space="preserve"> Psychologe</w:t>
-      </w:r>
-    </w:p>
-    <w:p>
-      <w:r>
-        <w:rPr>
-          <w:b/>
-        </w:rPr>
-        <w:t>Vorbedingungen:</w:t>
-      </w:r>
-      <w:r>
-        <w:t xml:space="preserve"> Patient hat den Fragebogen ausgefüllt und gespeichert</w:t>
-      </w:r>
-    </w:p>
-    <w:p>
-      <w:r>
-        <w:rPr>
-          <w:b/>
-        </w:rPr>
-        <w:t>Auslöser:</w:t>
-      </w:r>
-      <w:r>
-        <w:t xml:space="preserve"> Auf die Suchmaske „Tagebuch suchen“ klicken und Patienten-ID eingeben, danach im Tagebuch den Knopf „Diagramm anzeigen“ klicken</w:t>
-      </w:r>
-    </w:p>
-    <w:p>
-      <w:r>
-        <w:rPr>
-          <w:b/>
-        </w:rPr>
-        <w:t>Standardablauf:</w:t>
-      </w:r>
-      <w:r>
-        <w:t xml:space="preserve"> Suchmaske ausfüllen, danach öffnet sich der ausgefüllte Fragebogen und das Diagramm ist nach dem betätigen des Knopfes bereit einzusehen. Nun kann der Psychologe neben dem Diagramm das Formular „Medikamente“ ändern und sichern. </w:t>
-      </w:r>
-    </w:p>
-    <w:p/>
-    <w:p>
-      <w:r>
-        <w:br/>
-      </w:r>
-    </w:p>
-    <w:p>
-      <w:r>
-        <w:br w:type="page"/>
-      </w:r>
-    </w:p>
-    <w:p>
-      <w:r>
-        <w:rPr>
-          <w:b/>
-        </w:rPr>
-        <w:lastRenderedPageBreak/>
-        <w:t>Name:</w:t>
-      </w:r>
-      <w:r>
-        <w:t xml:space="preserve"> Individuelles Profil einsehen</w:t>
-      </w:r>
-    </w:p>
-    <w:p>
-      <w:r>
-        <w:rPr>
-          <w:b/>
-        </w:rPr>
-        <w:t>Beteiligte Akteure:</w:t>
-      </w:r>
-      <w:r>
-        <w:t xml:space="preserve"> Psychologe, Patient</w:t>
-      </w:r>
-    </w:p>
-    <w:p>
-      <w:r>
-        <w:rPr>
-          <w:b/>
-        </w:rPr>
-        <w:t xml:space="preserve">Vorbedingungen: </w:t>
-      </w:r>
-      <w:r>
-        <w:t>Akteure sind eingeloggt und befinden sich auf einer anderen Ansicht</w:t>
-      </w:r>
-    </w:p>
-    <w:p>
-      <w:r>
-        <w:rPr>
-          <w:b/>
-        </w:rPr>
-        <w:t>Auslöser:</w:t>
-      </w:r>
-      <w:r>
-        <w:t xml:space="preserve"> Im Menü auf den Knopf „Profil“ klicken.</w:t>
-      </w:r>
-    </w:p>
-    <w:p>
-      <w:r>
-        <w:rPr>
-          <w:b/>
-        </w:rPr>
-        <w:t>Standardablauf:</w:t>
-      </w:r>
-      <w:r>
         <w:t xml:space="preserve"> Sobald man auf den Knopf „Profil“ geklickt hat, wird man auf das eigene Profil weitergeleitet.</w:t>
       </w:r>
     </w:p>
-    <w:p/>
+    <w:p>
+      <w:pPr>
+        <w:pStyle w:val="Heading2"/>
+      </w:pPr>
+      <w:bookmarkStart w:id="4" w:name="_Toc10798032"/>
+      <w:r>
+        <w:t>ER</w:t>
+      </w:r>
+      <w:r>
+        <w:t>-Modell Datenbank</w:t>
+      </w:r>
+      <w:bookmarkEnd w:id="4"/>
+    </w:p>
+    <w:p>
+      <w:r>
+        <w:pict>
+          <v:shape id="_x0000_i1037" type="#_x0000_t75" style="width:453.3pt;height:326.2pt">
+            <v:imagedata r:id="rId8" o:title="Entwurf_Ehealth_Datenbank"/>
+          </v:shape>
+        </w:pict>
+      </w:r>
+    </w:p>
     <w:p/>
     <w:p/>
     <w:p>
@@ -1710,7 +1731,7 @@
           <w:color w:val="48B8B0"/>
         </w:rPr>
       </w:pPr>
-      <w:bookmarkStart w:id="5" w:name="_Toc5354285"/>
+      <w:bookmarkStart w:id="5" w:name="_Toc10798033"/>
       <w:r>
         <w:rPr>
           <w:color w:val="48B8B0"/>
@@ -1720,8 +1741,220 @@
       </w:r>
       <w:bookmarkEnd w:id="5"/>
     </w:p>
+    <w:p>
+      <w:r>
+        <w:pict>
+          <v:shape id="_x0000_i1026" type="#_x0000_t75" style="width:302.4pt;height:226.65pt">
+            <v:imagedata r:id="rId9" o:title="01_Login"/>
+          </v:shape>
+        </w:pict>
+      </w:r>
+    </w:p>
+    <w:p>
+      <w:r>
+        <w:pict>
+          <v:shape id="_x0000_i1027" type="#_x0000_t75" style="width:302.4pt;height:227.25pt">
+            <v:imagedata r:id="rId10" o:title="02_Startseite_Psych"/>
+          </v:shape>
+        </w:pict>
+      </w:r>
+    </w:p>
+    <w:p>
+      <w:r>
+        <w:lastRenderedPageBreak/>
+        <w:pict>
+          <v:shape id="_x0000_i1028" type="#_x0000_t75" style="width:299.25pt;height:223.5pt">
+            <v:imagedata r:id="rId11" o:title="03_dropdown_psych"/>
+          </v:shape>
+        </w:pict>
+      </w:r>
+    </w:p>
+    <w:p>
+      <w:r>
+        <w:pict>
+          <v:shape id="_x0000_i1029" type="#_x0000_t75" style="width:302.4pt;height:227.25pt">
+            <v:imagedata r:id="rId12" o:title="04_Patient_anlegen"/>
+          </v:shape>
+        </w:pict>
+      </w:r>
+    </w:p>
+    <w:p>
+      <w:r>
+        <w:pict>
+          <v:shape id="_x0000_i1030" type="#_x0000_t75" style="width:299.25pt;height:224.15pt">
+            <v:imagedata r:id="rId13" o:title="05_Patientensuche"/>
+          </v:shape>
+        </w:pict>
+      </w:r>
+    </w:p>
+    <w:p>
+      <w:r>
+        <w:lastRenderedPageBreak/>
+        <w:pict>
+          <v:shape id="_x0000_i1031" type="#_x0000_t75" style="width:314.3pt;height:236.05pt">
+            <v:imagedata r:id="rId14" o:title="06_Liste_gesuchter_patienten"/>
+          </v:shape>
+        </w:pict>
+      </w:r>
+    </w:p>
+    <w:p>
+      <w:r>
+        <w:pict>
+          <v:shape id="_x0000_i1032" type="#_x0000_t75" style="width:314.9pt;height:235.4pt">
+            <v:imagedata r:id="rId15" o:title="07_Diagramm"/>
+          </v:shape>
+        </w:pict>
+      </w:r>
+    </w:p>
+    <w:p>
+      <w:r>
+        <w:lastRenderedPageBreak/>
+        <w:pict>
+          <v:shape id="_x0000_i1033" type="#_x0000_t75" style="width:326.8pt;height:245.45pt">
+            <v:imagedata r:id="rId16" o:title="08_Tagebuch_ausfüllen"/>
+          </v:shape>
+        </w:pict>
+      </w:r>
+    </w:p>
+    <w:p>
+      <w:r>
+        <w:pict>
+          <v:shape id="_x0000_i1034" type="#_x0000_t75" style="width:326.8pt;height:246.05pt">
+            <v:imagedata r:id="rId17" o:title="09_ausgefülltes_Tagebuch"/>
+          </v:shape>
+        </w:pict>
+      </w:r>
+    </w:p>
+    <w:p>
+      <w:r>
+        <w:lastRenderedPageBreak/>
+        <w:pict>
+          <v:shape id="_x0000_i1035" type="#_x0000_t75" style="width:336.85pt;height:252.3pt">
+            <v:imagedata r:id="rId18" o:title="10_speichern_ändern"/>
+          </v:shape>
+        </w:pict>
+      </w:r>
+    </w:p>
+    <w:p>
+      <w:r>
+        <w:pict>
+          <v:shape id="_x0000_i1036" type="#_x0000_t75" style="width:337.45pt;height:253.55pt">
+            <v:imagedata r:id="rId19" o:title="11_ausgeloggt_seite"/>
+          </v:shape>
+        </w:pict>
+      </w:r>
+    </w:p>
+    <w:p>
+      <w:r>
+        <w:br w:type="page"/>
+      </w:r>
+    </w:p>
+    <w:p>
+      <w:pPr>
+        <w:pStyle w:val="Heading1"/>
+      </w:pPr>
+      <w:bookmarkStart w:id="6" w:name="_Toc10798034"/>
+      <w:r>
+        <w:lastRenderedPageBreak/>
+        <w:t>Software – Tools – Bibliotheken</w:t>
+      </w:r>
+      <w:bookmarkEnd w:id="6"/>
+    </w:p>
     <w:p/>
-    <w:p/>
+    <w:p>
+      <w:r>
+        <w:t>Software/Tools:</w:t>
+      </w:r>
+    </w:p>
+    <w:p>
+      <w:pPr>
+        <w:pStyle w:val="ListParagraph"/>
+        <w:numPr>
+          <w:ilvl w:val="0"/>
+          <w:numId w:val="14"/>
+        </w:numPr>
+      </w:pPr>
+      <w:r>
+        <w:t>Webstorm</w:t>
+      </w:r>
+      <w:r>
+        <w:t xml:space="preserve"> - IDE</w:t>
+      </w:r>
+    </w:p>
+    <w:p>
+      <w:pPr>
+        <w:pStyle w:val="ListParagraph"/>
+        <w:numPr>
+          <w:ilvl w:val="0"/>
+          <w:numId w:val="14"/>
+        </w:numPr>
+      </w:pPr>
+      <w:r>
+        <w:t>Justinmind Prototyper</w:t>
+      </w:r>
+      <w:r>
+        <w:t xml:space="preserve"> – Erstellung der Mockups</w:t>
+      </w:r>
+    </w:p>
+    <w:p>
+      <w:pPr>
+        <w:pStyle w:val="ListParagraph"/>
+        <w:numPr>
+          <w:ilvl w:val="0"/>
+          <w:numId w:val="14"/>
+        </w:numPr>
+      </w:pPr>
+      <w:r>
+        <w:t>Adobe Illustrator</w:t>
+      </w:r>
+      <w:r>
+        <w:t xml:space="preserve"> – Design der Mockups</w:t>
+      </w:r>
+    </w:p>
+    <w:p>
+      <w:pPr>
+        <w:pStyle w:val="ListParagraph"/>
+        <w:numPr>
+          <w:ilvl w:val="0"/>
+          <w:numId w:val="14"/>
+        </w:numPr>
+      </w:pPr>
+      <w:r>
+        <w:t>Github</w:t>
+      </w:r>
+      <w:r>
+        <w:t xml:space="preserve"> – Verwaltung des Projekts</w:t>
+      </w:r>
+    </w:p>
+    <w:p>
+      <w:r>
+        <w:t>Bibliotheken:</w:t>
+      </w:r>
+    </w:p>
+    <w:p>
+      <w:pPr>
+        <w:pStyle w:val="ListParagraph"/>
+        <w:numPr>
+          <w:ilvl w:val="0"/>
+          <w:numId w:val="16"/>
+        </w:numPr>
+      </w:pPr>
+      <w:r>
+        <w:t>Chart.js</w:t>
+      </w:r>
+    </w:p>
+    <w:p>
+      <w:pPr>
+        <w:pStyle w:val="ListParagraph"/>
+        <w:numPr>
+          <w:ilvl w:val="0"/>
+          <w:numId w:val="16"/>
+        </w:numPr>
+      </w:pPr>
+      <w:r>
+        <w:t>Bootstrap</w:t>
+      </w:r>
+    </w:p>
     <w:sectPr>
       <w:pgSz w:w="11906" w:h="16838"/>
       <w:pgMar w:top="1417" w:right="1417" w:bottom="1134" w:left="1417" w:header="708" w:footer="708" w:gutter="0"/>
@@ -2198,6 +2431,92 @@
     </w:lvl>
   </w:abstractNum>
   <w:abstractNum w:abstractNumId="5">
+    <w:nsid w:val="248250E8"/>
+    <w:multiLevelType w:val="hybridMultilevel"/>
+    <w:tmpl w:val="444A49EC"/>
+    <w:lvl w:ilvl="0" w:tplc="04070011">
+      <w:start w:val="1"/>
+      <w:numFmt w:val="decimal"/>
+      <w:lvlText w:val="%1)"/>
+      <w:lvlJc w:val="left"/>
+      <w:pPr>
+        <w:ind w:left="720" w:hanging="360"/>
+      </w:pPr>
+    </w:lvl>
+    <w:lvl w:ilvl="1" w:tplc="04070019" w:tentative="1">
+      <w:start w:val="1"/>
+      <w:numFmt w:val="lowerLetter"/>
+      <w:lvlText w:val="%2."/>
+      <w:lvlJc w:val="left"/>
+      <w:pPr>
+        <w:ind w:left="1440" w:hanging="360"/>
+      </w:pPr>
+    </w:lvl>
+    <w:lvl w:ilvl="2" w:tplc="0407001B" w:tentative="1">
+      <w:start w:val="1"/>
+      <w:numFmt w:val="lowerRoman"/>
+      <w:lvlText w:val="%3."/>
+      <w:lvlJc w:val="right"/>
+      <w:pPr>
+        <w:ind w:left="2160" w:hanging="180"/>
+      </w:pPr>
+    </w:lvl>
+    <w:lvl w:ilvl="3" w:tplc="0407000F" w:tentative="1">
+      <w:start w:val="1"/>
+      <w:numFmt w:val="decimal"/>
+      <w:lvlText w:val="%4."/>
+      <w:lvlJc w:val="left"/>
+      <w:pPr>
+        <w:ind w:left="2880" w:hanging="360"/>
+      </w:pPr>
+    </w:lvl>
+    <w:lvl w:ilvl="4" w:tplc="04070019" w:tentative="1">
+      <w:start w:val="1"/>
+      <w:numFmt w:val="lowerLetter"/>
+      <w:lvlText w:val="%5."/>
+      <w:lvlJc w:val="left"/>
+      <w:pPr>
+        <w:ind w:left="3600" w:hanging="360"/>
+      </w:pPr>
+    </w:lvl>
+    <w:lvl w:ilvl="5" w:tplc="0407001B" w:tentative="1">
+      <w:start w:val="1"/>
+      <w:numFmt w:val="lowerRoman"/>
+      <w:lvlText w:val="%6."/>
+      <w:lvlJc w:val="right"/>
+      <w:pPr>
+        <w:ind w:left="4320" w:hanging="180"/>
+      </w:pPr>
+    </w:lvl>
+    <w:lvl w:ilvl="6" w:tplc="0407000F" w:tentative="1">
+      <w:start w:val="1"/>
+      <w:numFmt w:val="decimal"/>
+      <w:lvlText w:val="%7."/>
+      <w:lvlJc w:val="left"/>
+      <w:pPr>
+        <w:ind w:left="5040" w:hanging="360"/>
+      </w:pPr>
+    </w:lvl>
+    <w:lvl w:ilvl="7" w:tplc="04070019" w:tentative="1">
+      <w:start w:val="1"/>
+      <w:numFmt w:val="lowerLetter"/>
+      <w:lvlText w:val="%8."/>
+      <w:lvlJc w:val="left"/>
+      <w:pPr>
+        <w:ind w:left="5760" w:hanging="360"/>
+      </w:pPr>
+    </w:lvl>
+    <w:lvl w:ilvl="8" w:tplc="0407001B" w:tentative="1">
+      <w:start w:val="1"/>
+      <w:numFmt w:val="lowerRoman"/>
+      <w:lvlText w:val="%9."/>
+      <w:lvlJc w:val="right"/>
+      <w:pPr>
+        <w:ind w:left="6480" w:hanging="180"/>
+      </w:pPr>
+    </w:lvl>
+  </w:abstractNum>
+  <w:abstractNum w:abstractNumId="6">
     <w:nsid w:val="259B5593"/>
     <w:multiLevelType w:val="hybridMultilevel"/>
     <w:tmpl w:val="596AA786"/>
@@ -2283,7 +2602,7 @@
       </w:pPr>
     </w:lvl>
   </w:abstractNum>
-  <w:abstractNum w:abstractNumId="6">
+  <w:abstractNum w:abstractNumId="7">
     <w:nsid w:val="39FD615C"/>
     <w:multiLevelType w:val="hybridMultilevel"/>
     <w:tmpl w:val="B62EAE8E"/>
@@ -2372,7 +2691,7 @@
       </w:pPr>
     </w:lvl>
   </w:abstractNum>
-  <w:abstractNum w:abstractNumId="7">
+  <w:abstractNum w:abstractNumId="8">
     <w:nsid w:val="3C984226"/>
     <w:multiLevelType w:val="hybridMultilevel"/>
     <w:tmpl w:val="5F98C396"/>
@@ -2461,7 +2780,7 @@
       </w:pPr>
     </w:lvl>
   </w:abstractNum>
-  <w:abstractNum w:abstractNumId="8">
+  <w:abstractNum w:abstractNumId="9">
     <w:nsid w:val="3F5E3026"/>
     <w:multiLevelType w:val="hybridMultilevel"/>
     <w:tmpl w:val="8FCCF850"/>
@@ -2550,7 +2869,7 @@
       </w:pPr>
     </w:lvl>
   </w:abstractNum>
-  <w:abstractNum w:abstractNumId="9">
+  <w:abstractNum w:abstractNumId="10">
     <w:nsid w:val="4DE57CA3"/>
     <w:multiLevelType w:val="hybridMultilevel"/>
     <w:tmpl w:val="A21C9048"/>
@@ -2663,7 +2982,265 @@
       </w:rPr>
     </w:lvl>
   </w:abstractNum>
-  <w:abstractNum w:abstractNumId="10">
+  <w:abstractNum w:abstractNumId="11">
+    <w:nsid w:val="57150B94"/>
+    <w:multiLevelType w:val="hybridMultilevel"/>
+    <w:tmpl w:val="444A49EC"/>
+    <w:lvl w:ilvl="0" w:tplc="04070011">
+      <w:start w:val="1"/>
+      <w:numFmt w:val="decimal"/>
+      <w:lvlText w:val="%1)"/>
+      <w:lvlJc w:val="left"/>
+      <w:pPr>
+        <w:ind w:left="720" w:hanging="360"/>
+      </w:pPr>
+    </w:lvl>
+    <w:lvl w:ilvl="1" w:tplc="04070019" w:tentative="1">
+      <w:start w:val="1"/>
+      <w:numFmt w:val="lowerLetter"/>
+      <w:lvlText w:val="%2."/>
+      <w:lvlJc w:val="left"/>
+      <w:pPr>
+        <w:ind w:left="1440" w:hanging="360"/>
+      </w:pPr>
+    </w:lvl>
+    <w:lvl w:ilvl="2" w:tplc="0407001B" w:tentative="1">
+      <w:start w:val="1"/>
+      <w:numFmt w:val="lowerRoman"/>
+      <w:lvlText w:val="%3."/>
+      <w:lvlJc w:val="right"/>
+      <w:pPr>
+        <w:ind w:left="2160" w:hanging="180"/>
+      </w:pPr>
+    </w:lvl>
+    <w:lvl w:ilvl="3" w:tplc="0407000F" w:tentative="1">
+      <w:start w:val="1"/>
+      <w:numFmt w:val="decimal"/>
+      <w:lvlText w:val="%4."/>
+      <w:lvlJc w:val="left"/>
+      <w:pPr>
+        <w:ind w:left="2880" w:hanging="360"/>
+      </w:pPr>
+    </w:lvl>
+    <w:lvl w:ilvl="4" w:tplc="04070019" w:tentative="1">
+      <w:start w:val="1"/>
+      <w:numFmt w:val="lowerLetter"/>
+      <w:lvlText w:val="%5."/>
+      <w:lvlJc w:val="left"/>
+      <w:pPr>
+        <w:ind w:left="3600" w:hanging="360"/>
+      </w:pPr>
+    </w:lvl>
+    <w:lvl w:ilvl="5" w:tplc="0407001B" w:tentative="1">
+      <w:start w:val="1"/>
+      <w:numFmt w:val="lowerRoman"/>
+      <w:lvlText w:val="%6."/>
+      <w:lvlJc w:val="right"/>
+      <w:pPr>
+        <w:ind w:left="4320" w:hanging="180"/>
+      </w:pPr>
+    </w:lvl>
+    <w:lvl w:ilvl="6" w:tplc="0407000F" w:tentative="1">
+      <w:start w:val="1"/>
+      <w:numFmt w:val="decimal"/>
+      <w:lvlText w:val="%7."/>
+      <w:lvlJc w:val="left"/>
+      <w:pPr>
+        <w:ind w:left="5040" w:hanging="360"/>
+      </w:pPr>
+    </w:lvl>
+    <w:lvl w:ilvl="7" w:tplc="04070019" w:tentative="1">
+      <w:start w:val="1"/>
+      <w:numFmt w:val="lowerLetter"/>
+      <w:lvlText w:val="%8."/>
+      <w:lvlJc w:val="left"/>
+      <w:pPr>
+        <w:ind w:left="5760" w:hanging="360"/>
+      </w:pPr>
+    </w:lvl>
+    <w:lvl w:ilvl="8" w:tplc="0407001B" w:tentative="1">
+      <w:start w:val="1"/>
+      <w:numFmt w:val="lowerRoman"/>
+      <w:lvlText w:val="%9."/>
+      <w:lvlJc w:val="right"/>
+      <w:pPr>
+        <w:ind w:left="6480" w:hanging="180"/>
+      </w:pPr>
+    </w:lvl>
+  </w:abstractNum>
+  <w:abstractNum w:abstractNumId="12">
+    <w:nsid w:val="65401AFF"/>
+    <w:multiLevelType w:val="hybridMultilevel"/>
+    <w:tmpl w:val="13AE8106"/>
+    <w:lvl w:ilvl="0" w:tplc="04070011">
+      <w:start w:val="1"/>
+      <w:numFmt w:val="decimal"/>
+      <w:lvlText w:val="%1)"/>
+      <w:lvlJc w:val="left"/>
+      <w:pPr>
+        <w:ind w:left="720" w:hanging="360"/>
+      </w:pPr>
+    </w:lvl>
+    <w:lvl w:ilvl="1" w:tplc="04070019" w:tentative="1">
+      <w:start w:val="1"/>
+      <w:numFmt w:val="lowerLetter"/>
+      <w:lvlText w:val="%2."/>
+      <w:lvlJc w:val="left"/>
+      <w:pPr>
+        <w:ind w:left="1440" w:hanging="360"/>
+      </w:pPr>
+    </w:lvl>
+    <w:lvl w:ilvl="2" w:tplc="0407001B" w:tentative="1">
+      <w:start w:val="1"/>
+      <w:numFmt w:val="lowerRoman"/>
+      <w:lvlText w:val="%3."/>
+      <w:lvlJc w:val="right"/>
+      <w:pPr>
+        <w:ind w:left="2160" w:hanging="180"/>
+      </w:pPr>
+    </w:lvl>
+    <w:lvl w:ilvl="3" w:tplc="0407000F" w:tentative="1">
+      <w:start w:val="1"/>
+      <w:numFmt w:val="decimal"/>
+      <w:lvlText w:val="%4."/>
+      <w:lvlJc w:val="left"/>
+      <w:pPr>
+        <w:ind w:left="2880" w:hanging="360"/>
+      </w:pPr>
+    </w:lvl>
+    <w:lvl w:ilvl="4" w:tplc="04070019" w:tentative="1">
+      <w:start w:val="1"/>
+      <w:numFmt w:val="lowerLetter"/>
+      <w:lvlText w:val="%5."/>
+      <w:lvlJc w:val="left"/>
+      <w:pPr>
+        <w:ind w:left="3600" w:hanging="360"/>
+      </w:pPr>
+    </w:lvl>
+    <w:lvl w:ilvl="5" w:tplc="0407001B" w:tentative="1">
+      <w:start w:val="1"/>
+      <w:numFmt w:val="lowerRoman"/>
+      <w:lvlText w:val="%6."/>
+      <w:lvlJc w:val="right"/>
+      <w:pPr>
+        <w:ind w:left="4320" w:hanging="180"/>
+      </w:pPr>
+    </w:lvl>
+    <w:lvl w:ilvl="6" w:tplc="0407000F" w:tentative="1">
+      <w:start w:val="1"/>
+      <w:numFmt w:val="decimal"/>
+      <w:lvlText w:val="%7."/>
+      <w:lvlJc w:val="left"/>
+      <w:pPr>
+        <w:ind w:left="5040" w:hanging="360"/>
+      </w:pPr>
+    </w:lvl>
+    <w:lvl w:ilvl="7" w:tplc="04070019" w:tentative="1">
+      <w:start w:val="1"/>
+      <w:numFmt w:val="lowerLetter"/>
+      <w:lvlText w:val="%8."/>
+      <w:lvlJc w:val="left"/>
+      <w:pPr>
+        <w:ind w:left="5760" w:hanging="360"/>
+      </w:pPr>
+    </w:lvl>
+    <w:lvl w:ilvl="8" w:tplc="0407001B" w:tentative="1">
+      <w:start w:val="1"/>
+      <w:numFmt w:val="lowerRoman"/>
+      <w:lvlText w:val="%9."/>
+      <w:lvlJc w:val="right"/>
+      <w:pPr>
+        <w:ind w:left="6480" w:hanging="180"/>
+      </w:pPr>
+    </w:lvl>
+  </w:abstractNum>
+  <w:abstractNum w:abstractNumId="13">
+    <w:nsid w:val="6F600A7B"/>
+    <w:multiLevelType w:val="hybridMultilevel"/>
+    <w:tmpl w:val="8244FDA2"/>
+    <w:lvl w:ilvl="0" w:tplc="04070011">
+      <w:start w:val="1"/>
+      <w:numFmt w:val="decimal"/>
+      <w:lvlText w:val="%1)"/>
+      <w:lvlJc w:val="left"/>
+      <w:pPr>
+        <w:ind w:left="720" w:hanging="360"/>
+      </w:pPr>
+    </w:lvl>
+    <w:lvl w:ilvl="1" w:tplc="04070019" w:tentative="1">
+      <w:start w:val="1"/>
+      <w:numFmt w:val="lowerLetter"/>
+      <w:lvlText w:val="%2."/>
+      <w:lvlJc w:val="left"/>
+      <w:pPr>
+        <w:ind w:left="1440" w:hanging="360"/>
+      </w:pPr>
+    </w:lvl>
+    <w:lvl w:ilvl="2" w:tplc="0407001B" w:tentative="1">
+      <w:start w:val="1"/>
+      <w:numFmt w:val="lowerRoman"/>
+      <w:lvlText w:val="%3."/>
+      <w:lvlJc w:val="right"/>
+      <w:pPr>
+        <w:ind w:left="2160" w:hanging="180"/>
+      </w:pPr>
+    </w:lvl>
+    <w:lvl w:ilvl="3" w:tplc="0407000F" w:tentative="1">
+      <w:start w:val="1"/>
+      <w:numFmt w:val="decimal"/>
+      <w:lvlText w:val="%4."/>
+      <w:lvlJc w:val="left"/>
+      <w:pPr>
+        <w:ind w:left="2880" w:hanging="360"/>
+      </w:pPr>
+    </w:lvl>
+    <w:lvl w:ilvl="4" w:tplc="04070019" w:tentative="1">
+      <w:start w:val="1"/>
+      <w:numFmt w:val="lowerLetter"/>
+      <w:lvlText w:val="%5."/>
+      <w:lvlJc w:val="left"/>
+      <w:pPr>
+        <w:ind w:left="3600" w:hanging="360"/>
+      </w:pPr>
+    </w:lvl>
+    <w:lvl w:ilvl="5" w:tplc="0407001B" w:tentative="1">
+      <w:start w:val="1"/>
+      <w:numFmt w:val="lowerRoman"/>
+      <w:lvlText w:val="%6."/>
+      <w:lvlJc w:val="right"/>
+      <w:pPr>
+        <w:ind w:left="4320" w:hanging="180"/>
+      </w:pPr>
+    </w:lvl>
+    <w:lvl w:ilvl="6" w:tplc="0407000F" w:tentative="1">
+      <w:start w:val="1"/>
+      <w:numFmt w:val="decimal"/>
+      <w:lvlText w:val="%7."/>
+      <w:lvlJc w:val="left"/>
+      <w:pPr>
+        <w:ind w:left="5040" w:hanging="360"/>
+      </w:pPr>
+    </w:lvl>
+    <w:lvl w:ilvl="7" w:tplc="04070019" w:tentative="1">
+      <w:start w:val="1"/>
+      <w:numFmt w:val="lowerLetter"/>
+      <w:lvlText w:val="%8."/>
+      <w:lvlJc w:val="left"/>
+      <w:pPr>
+        <w:ind w:left="5760" w:hanging="360"/>
+      </w:pPr>
+    </w:lvl>
+    <w:lvl w:ilvl="8" w:tplc="0407001B" w:tentative="1">
+      <w:start w:val="1"/>
+      <w:numFmt w:val="lowerRoman"/>
+      <w:lvlText w:val="%9."/>
+      <w:lvlJc w:val="right"/>
+      <w:pPr>
+        <w:ind w:left="6480" w:hanging="180"/>
+      </w:pPr>
+    </w:lvl>
+  </w:abstractNum>
+  <w:abstractNum w:abstractNumId="14">
     <w:nsid w:val="7BBC3D91"/>
     <w:multiLevelType w:val="hybridMultilevel"/>
     <w:tmpl w:val="580A0262"/>
@@ -2776,7 +3353,7 @@
       </w:rPr>
     </w:lvl>
   </w:abstractNum>
-  <w:abstractNum w:abstractNumId="11">
+  <w:abstractNum w:abstractNumId="15">
     <w:nsid w:val="7EC5106B"/>
     <w:multiLevelType w:val="hybridMultilevel"/>
     <w:tmpl w:val="09069778"/>
@@ -2866,40 +3443,52 @@
     </w:lvl>
   </w:abstractNum>
   <w:num w:numId="1">
-    <w:abstractNumId w:val="5"/>
+    <w:abstractNumId w:val="6"/>
   </w:num>
   <w:num w:numId="2">
     <w:abstractNumId w:val="2"/>
   </w:num>
   <w:num w:numId="3">
-    <w:abstractNumId w:val="8"/>
+    <w:abstractNumId w:val="9"/>
   </w:num>
   <w:num w:numId="4">
     <w:abstractNumId w:val="4"/>
   </w:num>
   <w:num w:numId="5">
-    <w:abstractNumId w:val="7"/>
+    <w:abstractNumId w:val="8"/>
   </w:num>
   <w:num w:numId="6">
-    <w:abstractNumId w:val="11"/>
+    <w:abstractNumId w:val="15"/>
   </w:num>
   <w:num w:numId="7">
-    <w:abstractNumId w:val="6"/>
+    <w:abstractNumId w:val="7"/>
   </w:num>
   <w:num w:numId="8">
     <w:abstractNumId w:val="1"/>
   </w:num>
   <w:num w:numId="9">
-    <w:abstractNumId w:val="10"/>
+    <w:abstractNumId w:val="14"/>
   </w:num>
   <w:num w:numId="10">
     <w:abstractNumId w:val="0"/>
   </w:num>
   <w:num w:numId="11">
-    <w:abstractNumId w:val="9"/>
+    <w:abstractNumId w:val="10"/>
   </w:num>
   <w:num w:numId="12">
     <w:abstractNumId w:val="3"/>
+  </w:num>
+  <w:num w:numId="13">
+    <w:abstractNumId w:val="13"/>
+  </w:num>
+  <w:num w:numId="14">
+    <w:abstractNumId w:val="12"/>
+  </w:num>
+  <w:num w:numId="15">
+    <w:abstractNumId w:val="5"/>
+  </w:num>
+  <w:num w:numId="16">
+    <w:abstractNumId w:val="11"/>
   </w:num>
 </w:numbering>
 </file>
@@ -3553,7 +4142,7 @@
 </file>
 
 <file path=customXml/itemProps1.xml><?xml version="1.0" encoding="utf-8"?>
-<ds:datastoreItem xmlns:ds="http://schemas.openxmlformats.org/officeDocument/2006/customXml" ds:itemID="{2AA24F8D-D2D1-4A47-B363-7F9F4936944F}">
+<ds:datastoreItem xmlns:ds="http://schemas.openxmlformats.org/officeDocument/2006/customXml" ds:itemID="{320CD798-66E0-46C1-873D-34EDC467E592}">
   <ds:schemaRefs>
     <ds:schemaRef ds:uri="http://schemas.openxmlformats.org/officeDocument/2006/bibliography"/>
   </ds:schemaRefs>

</xml_diff>

<commit_message>
Erweiterung Doku + erste Persona für Usability Test geschrieben
</commit_message>
<xml_diff>
--- a/Doku/Doku_Ehealth.docx
+++ b/Doku/Doku_Ehealth.docx
@@ -87,86 +87,8 @@
           <w:sz w:val="28"/>
           <w:lang w:val="en-US"/>
         </w:rPr>
-        <w:t xml:space="preserve">Jan </w:t>
-      </w:r>
-      <w:proofErr w:type="spellStart"/>
-      <w:r>
-        <w:rPr>
-          <w:rFonts w:ascii="the brooklyn" w:hAnsi="the brooklyn"/>
-          <w:b/>
-          <w:color w:val="404040" w:themeColor="text1" w:themeTint="BF"/>
-          <w:sz w:val="28"/>
-          <w:lang w:val="en-US"/>
-        </w:rPr>
-        <w:t>Gutnik</w:t>
-      </w:r>
-      <w:proofErr w:type="spellEnd"/>
-      <w:r>
-        <w:rPr>
-          <w:rFonts w:ascii="the brooklyn" w:hAnsi="the brooklyn"/>
-          <w:b/>
-          <w:color w:val="404040" w:themeColor="text1" w:themeTint="BF"/>
-          <w:sz w:val="28"/>
-          <w:lang w:val="en-US"/>
-        </w:rPr>
-        <w:t xml:space="preserve">, </w:t>
-      </w:r>
-      <w:proofErr w:type="spellStart"/>
-      <w:r>
-        <w:rPr>
-          <w:rFonts w:ascii="the brooklyn" w:hAnsi="the brooklyn"/>
-          <w:b/>
-          <w:color w:val="404040" w:themeColor="text1" w:themeTint="BF"/>
-          <w:sz w:val="28"/>
-          <w:lang w:val="en-US"/>
-        </w:rPr>
-        <w:t>Shabithan</w:t>
-      </w:r>
-      <w:proofErr w:type="spellEnd"/>
-      <w:r>
-        <w:rPr>
-          <w:rFonts w:ascii="the brooklyn" w:hAnsi="the brooklyn"/>
-          <w:b/>
-          <w:color w:val="404040" w:themeColor="text1" w:themeTint="BF"/>
-          <w:sz w:val="28"/>
-          <w:lang w:val="en-US"/>
-        </w:rPr>
-        <w:t xml:space="preserve"> </w:t>
-      </w:r>
-      <w:proofErr w:type="spellStart"/>
-      <w:r>
-        <w:rPr>
-          <w:rFonts w:ascii="the brooklyn" w:hAnsi="the brooklyn"/>
-          <w:b/>
-          <w:color w:val="404040" w:themeColor="text1" w:themeTint="BF"/>
-          <w:sz w:val="28"/>
-          <w:lang w:val="en-US"/>
-        </w:rPr>
-        <w:t>Uthayakumaran</w:t>
-      </w:r>
-      <w:proofErr w:type="spellEnd"/>
-      <w:r>
-        <w:rPr>
-          <w:rFonts w:ascii="the brooklyn" w:hAnsi="the brooklyn"/>
-          <w:b/>
-          <w:color w:val="404040" w:themeColor="text1" w:themeTint="BF"/>
-          <w:sz w:val="28"/>
-          <w:lang w:val="en-US"/>
-        </w:rPr>
-        <w:t xml:space="preserve">, Valeria </w:t>
-      </w:r>
-      <w:proofErr w:type="spellStart"/>
-      <w:r>
-        <w:rPr>
-          <w:rFonts w:ascii="the brooklyn" w:hAnsi="the brooklyn"/>
-          <w:b/>
-          <w:color w:val="404040" w:themeColor="text1" w:themeTint="BF"/>
-          <w:sz w:val="28"/>
-          <w:lang w:val="en-US"/>
-        </w:rPr>
-        <w:t>Pagliaro</w:t>
-      </w:r>
-      <w:proofErr w:type="spellEnd"/>
+        <w:t>Jan Gutnik, Shabithan Uthayakumaran, Valeria Pagliaro</w:t>
+      </w:r>
     </w:p>
     <w:p>
       <w:pPr>
@@ -232,14 +154,12 @@
           <w:pPr>
             <w:pStyle w:val="TOCHeading"/>
           </w:pPr>
-          <w:proofErr w:type="spellStart"/>
           <w:r>
             <w:rPr>
               <w:color w:val="48B8B0"/>
             </w:rPr>
             <w:t>Inhaltsverzeichnis</w:t>
           </w:r>
-          <w:proofErr w:type="spellEnd"/>
         </w:p>
         <w:p>
           <w:pPr>
@@ -2378,52 +2298,41 @@
     <w:p>
       <w:pPr>
         <w:pStyle w:val="Heading1"/>
-        <w:rPr>
-          <w:lang w:val="en-US"/>
-        </w:rPr>
-      </w:pPr>
-      <w:bookmarkStart w:id="7" w:name="_Toc11657860"/>
-      <w:proofErr w:type="spellStart"/>
-      <w:r>
-        <w:rPr>
-          <w:lang w:val="en-US"/>
-        </w:rPr>
+      </w:pPr>
+      <w:r>
         <w:lastRenderedPageBreak/>
-        <w:t>Überprüfung</w:t>
-      </w:r>
-      <w:proofErr w:type="spellEnd"/>
-      <w:r>
-        <w:rPr>
-          <w:lang w:val="en-US"/>
-        </w:rPr>
-        <w:t xml:space="preserve"> </w:t>
-      </w:r>
-      <w:proofErr w:type="spellStart"/>
-      <w:r>
-        <w:rPr>
-          <w:lang w:val="en-US"/>
-        </w:rPr>
-        <w:t>Qualitätsplan</w:t>
-      </w:r>
-      <w:bookmarkEnd w:id="7"/>
-      <w:proofErr w:type="spellEnd"/>
-    </w:p>
-    <w:p>
-      <w:pPr>
-        <w:rPr>
-          <w:rFonts w:asciiTheme="majorHAnsi" w:eastAsiaTheme="majorEastAsia" w:hAnsiTheme="majorHAnsi" w:cstheme="majorBidi"/>
-          <w:b/>
-          <w:bCs/>
-          <w:color w:val="365F91" w:themeColor="accent1" w:themeShade="BF"/>
-          <w:sz w:val="28"/>
-          <w:szCs w:val="28"/>
-          <w:lang w:val="en-US"/>
-        </w:rPr>
-      </w:pPr>
-      <w:r>
-        <w:rPr>
-          <w:lang w:val="en-US"/>
-        </w:rPr>
+        <w:t>Q</w:t>
+      </w:r>
+      <w:r>
+        <w:t>ualitätskontrolle</w:t>
+      </w:r>
+    </w:p>
+    <w:p>
+      <w:r>
+        <w:t>Qualitätskriterium #1: leichte Bedienung</w:t>
+      </w:r>
+    </w:p>
+    <w:p>
+      <w:r>
+        <w:t>Usability Test #1: Personas</w:t>
+      </w:r>
+      <w:r>
+        <w:t xml:space="preserve"> (im Anhang hinzugefügt)</w:t>
+      </w:r>
+    </w:p>
+    <w:p/>
+    <w:p>
+      <w:r>
+        <w:t>Qualitätskriterium #2: leichte Installation</w:t>
+      </w:r>
+    </w:p>
+    <w:p>
+      <w:r>
+        <w:t>Qualitätskriterium #3: vordefinierte automatische Datenbank</w:t>
+      </w:r>
+    </w:p>
+    <w:p>
+      <w:r>
         <w:br w:type="page"/>
       </w:r>
     </w:p>
@@ -2431,12 +2340,12 @@
       <w:pPr>
         <w:pStyle w:val="Heading1"/>
       </w:pPr>
-      <w:bookmarkStart w:id="8" w:name="_Toc11657861"/>
+      <w:bookmarkStart w:id="7" w:name="_Toc11657861"/>
       <w:r>
         <w:lastRenderedPageBreak/>
         <w:t>Projektverlauf</w:t>
       </w:r>
-      <w:bookmarkEnd w:id="8"/>
+      <w:bookmarkEnd w:id="7"/>
     </w:p>
     <w:p/>
     <w:p>
@@ -2492,11 +2401,11 @@
           </wp:anchor>
         </w:drawing>
       </w:r>
-      <w:bookmarkStart w:id="9" w:name="_Toc11657862"/>
+      <w:bookmarkStart w:id="8" w:name="_Toc11657862"/>
       <w:r>
         <w:t>Aufgetretene Probleme/ Abweichungen</w:t>
       </w:r>
-      <w:bookmarkEnd w:id="9"/>
+      <w:bookmarkEnd w:id="8"/>
     </w:p>
     <w:p>
       <w:r>
@@ -2528,11 +2437,11 @@
       <w:pPr>
         <w:pStyle w:val="Heading2"/>
       </w:pPr>
-      <w:bookmarkStart w:id="10" w:name="_Toc11657863"/>
+      <w:bookmarkStart w:id="9" w:name="_Toc11657863"/>
       <w:r>
         <w:t>Empfehlungen für zukünftige Projekte</w:t>
       </w:r>
-      <w:bookmarkEnd w:id="10"/>
+      <w:bookmarkEnd w:id="9"/>
       <w:r>
         <w:t xml:space="preserve"> </w:t>
       </w:r>
@@ -2579,15 +2488,27 @@
     <w:p>
       <w:pPr>
         <w:pStyle w:val="Heading1"/>
-      </w:pPr>
-      <w:bookmarkStart w:id="11" w:name="_Toc11657864"/>
-      <w:r>
+        <w:rPr>
+          <w:lang w:val="en-US"/>
+        </w:rPr>
+      </w:pPr>
+      <w:bookmarkStart w:id="10" w:name="_Toc11657864"/>
+      <w:r>
+        <w:rPr>
+          <w:lang w:val="en-US"/>
+        </w:rPr>
         <w:lastRenderedPageBreak/>
         <w:t>Software – Tools – Bibliotheken</w:t>
       </w:r>
-      <w:bookmarkEnd w:id="11"/>
-    </w:p>
-    <w:p/>
+      <w:bookmarkEnd w:id="10"/>
+    </w:p>
+    <w:p>
+      <w:pPr>
+        <w:rPr>
+          <w:lang w:val="en-US"/>
+        </w:rPr>
+      </w:pPr>
+    </w:p>
     <w:p>
       <w:pPr>
         <w:rPr>
@@ -3338,6 +3259,119 @@
     </w:lvl>
   </w:abstractNum>
   <w:abstractNum w:abstractNumId="7">
+    <w:nsid w:val="32580ACA"/>
+    <w:multiLevelType w:val="hybridMultilevel"/>
+    <w:tmpl w:val="132AAE1A"/>
+    <w:lvl w:ilvl="0" w:tplc="04070001">
+      <w:start w:val="1"/>
+      <w:numFmt w:val="bullet"/>
+      <w:lvlText w:val=""/>
+      <w:lvlJc w:val="left"/>
+      <w:pPr>
+        <w:ind w:left="720" w:hanging="360"/>
+      </w:pPr>
+      <w:rPr>
+        <w:rFonts w:ascii="Symbol" w:hAnsi="Symbol" w:hint="default"/>
+      </w:rPr>
+    </w:lvl>
+    <w:lvl w:ilvl="1" w:tplc="04070003" w:tentative="1">
+      <w:start w:val="1"/>
+      <w:numFmt w:val="bullet"/>
+      <w:lvlText w:val="o"/>
+      <w:lvlJc w:val="left"/>
+      <w:pPr>
+        <w:ind w:left="1440" w:hanging="360"/>
+      </w:pPr>
+      <w:rPr>
+        <w:rFonts w:ascii="Courier New" w:hAnsi="Courier New" w:cs="Courier New" w:hint="default"/>
+      </w:rPr>
+    </w:lvl>
+    <w:lvl w:ilvl="2" w:tplc="04070005" w:tentative="1">
+      <w:start w:val="1"/>
+      <w:numFmt w:val="bullet"/>
+      <w:lvlText w:val=""/>
+      <w:lvlJc w:val="left"/>
+      <w:pPr>
+        <w:ind w:left="2160" w:hanging="360"/>
+      </w:pPr>
+      <w:rPr>
+        <w:rFonts w:ascii="Wingdings" w:hAnsi="Wingdings" w:hint="default"/>
+      </w:rPr>
+    </w:lvl>
+    <w:lvl w:ilvl="3" w:tplc="04070001" w:tentative="1">
+      <w:start w:val="1"/>
+      <w:numFmt w:val="bullet"/>
+      <w:lvlText w:val=""/>
+      <w:lvlJc w:val="left"/>
+      <w:pPr>
+        <w:ind w:left="2880" w:hanging="360"/>
+      </w:pPr>
+      <w:rPr>
+        <w:rFonts w:ascii="Symbol" w:hAnsi="Symbol" w:hint="default"/>
+      </w:rPr>
+    </w:lvl>
+    <w:lvl w:ilvl="4" w:tplc="04070003" w:tentative="1">
+      <w:start w:val="1"/>
+      <w:numFmt w:val="bullet"/>
+      <w:lvlText w:val="o"/>
+      <w:lvlJc w:val="left"/>
+      <w:pPr>
+        <w:ind w:left="3600" w:hanging="360"/>
+      </w:pPr>
+      <w:rPr>
+        <w:rFonts w:ascii="Courier New" w:hAnsi="Courier New" w:cs="Courier New" w:hint="default"/>
+      </w:rPr>
+    </w:lvl>
+    <w:lvl w:ilvl="5" w:tplc="04070005" w:tentative="1">
+      <w:start w:val="1"/>
+      <w:numFmt w:val="bullet"/>
+      <w:lvlText w:val=""/>
+      <w:lvlJc w:val="left"/>
+      <w:pPr>
+        <w:ind w:left="4320" w:hanging="360"/>
+      </w:pPr>
+      <w:rPr>
+        <w:rFonts w:ascii="Wingdings" w:hAnsi="Wingdings" w:hint="default"/>
+      </w:rPr>
+    </w:lvl>
+    <w:lvl w:ilvl="6" w:tplc="04070001" w:tentative="1">
+      <w:start w:val="1"/>
+      <w:numFmt w:val="bullet"/>
+      <w:lvlText w:val=""/>
+      <w:lvlJc w:val="left"/>
+      <w:pPr>
+        <w:ind w:left="5040" w:hanging="360"/>
+      </w:pPr>
+      <w:rPr>
+        <w:rFonts w:ascii="Symbol" w:hAnsi="Symbol" w:hint="default"/>
+      </w:rPr>
+    </w:lvl>
+    <w:lvl w:ilvl="7" w:tplc="04070003" w:tentative="1">
+      <w:start w:val="1"/>
+      <w:numFmt w:val="bullet"/>
+      <w:lvlText w:val="o"/>
+      <w:lvlJc w:val="left"/>
+      <w:pPr>
+        <w:ind w:left="5760" w:hanging="360"/>
+      </w:pPr>
+      <w:rPr>
+        <w:rFonts w:ascii="Courier New" w:hAnsi="Courier New" w:cs="Courier New" w:hint="default"/>
+      </w:rPr>
+    </w:lvl>
+    <w:lvl w:ilvl="8" w:tplc="04070005" w:tentative="1">
+      <w:start w:val="1"/>
+      <w:numFmt w:val="bullet"/>
+      <w:lvlText w:val=""/>
+      <w:lvlJc w:val="left"/>
+      <w:pPr>
+        <w:ind w:left="6480" w:hanging="360"/>
+      </w:pPr>
+      <w:rPr>
+        <w:rFonts w:ascii="Wingdings" w:hAnsi="Wingdings" w:hint="default"/>
+      </w:rPr>
+    </w:lvl>
+  </w:abstractNum>
+  <w:abstractNum w:abstractNumId="8">
     <w:nsid w:val="37BF544A"/>
     <w:multiLevelType w:val="hybridMultilevel"/>
     <w:tmpl w:val="E3E20BF2"/>
@@ -3426,7 +3460,7 @@
       </w:pPr>
     </w:lvl>
   </w:abstractNum>
-  <w:abstractNum w:abstractNumId="8">
+  <w:abstractNum w:abstractNumId="9">
     <w:nsid w:val="39FD615C"/>
     <w:multiLevelType w:val="hybridMultilevel"/>
     <w:tmpl w:val="B62EAE8E"/>
@@ -3515,7 +3549,7 @@
       </w:pPr>
     </w:lvl>
   </w:abstractNum>
-  <w:abstractNum w:abstractNumId="9">
+  <w:abstractNum w:abstractNumId="10">
     <w:nsid w:val="3C984226"/>
     <w:multiLevelType w:val="hybridMultilevel"/>
     <w:tmpl w:val="5F98C396"/>
@@ -3604,7 +3638,7 @@
       </w:pPr>
     </w:lvl>
   </w:abstractNum>
-  <w:abstractNum w:abstractNumId="10">
+  <w:abstractNum w:abstractNumId="11">
     <w:nsid w:val="3F5E3026"/>
     <w:multiLevelType w:val="hybridMultilevel"/>
     <w:tmpl w:val="8FCCF850"/>
@@ -3693,7 +3727,7 @@
       </w:pPr>
     </w:lvl>
   </w:abstractNum>
-  <w:abstractNum w:abstractNumId="11">
+  <w:abstractNum w:abstractNumId="12">
     <w:nsid w:val="4DE57CA3"/>
     <w:multiLevelType w:val="hybridMultilevel"/>
     <w:tmpl w:val="A21C9048"/>
@@ -3806,7 +3840,7 @@
       </w:rPr>
     </w:lvl>
   </w:abstractNum>
-  <w:abstractNum w:abstractNumId="12">
+  <w:abstractNum w:abstractNumId="13">
     <w:nsid w:val="57150B94"/>
     <w:multiLevelType w:val="hybridMultilevel"/>
     <w:tmpl w:val="444A49EC"/>
@@ -3892,7 +3926,7 @@
       </w:pPr>
     </w:lvl>
   </w:abstractNum>
-  <w:abstractNum w:abstractNumId="13">
+  <w:abstractNum w:abstractNumId="14">
     <w:nsid w:val="65401AFF"/>
     <w:multiLevelType w:val="hybridMultilevel"/>
     <w:tmpl w:val="13AE8106"/>
@@ -3978,7 +4012,96 @@
       </w:pPr>
     </w:lvl>
   </w:abstractNum>
-  <w:abstractNum w:abstractNumId="14">
+  <w:abstractNum w:abstractNumId="15">
+    <w:nsid w:val="6CB937F3"/>
+    <w:multiLevelType w:val="hybridMultilevel"/>
+    <w:tmpl w:val="4FA28092"/>
+    <w:lvl w:ilvl="0" w:tplc="04070017">
+      <w:start w:val="1"/>
+      <w:numFmt w:val="lowerLetter"/>
+      <w:lvlText w:val="%1)"/>
+      <w:lvlJc w:val="left"/>
+      <w:pPr>
+        <w:ind w:left="720" w:hanging="360"/>
+      </w:pPr>
+      <w:rPr>
+        <w:rFonts w:hint="default"/>
+      </w:rPr>
+    </w:lvl>
+    <w:lvl w:ilvl="1" w:tplc="04070019" w:tentative="1">
+      <w:start w:val="1"/>
+      <w:numFmt w:val="lowerLetter"/>
+      <w:lvlText w:val="%2."/>
+      <w:lvlJc w:val="left"/>
+      <w:pPr>
+        <w:ind w:left="1440" w:hanging="360"/>
+      </w:pPr>
+    </w:lvl>
+    <w:lvl w:ilvl="2" w:tplc="0407001B">
+      <w:start w:val="1"/>
+      <w:numFmt w:val="lowerRoman"/>
+      <w:lvlText w:val="%3."/>
+      <w:lvlJc w:val="right"/>
+      <w:pPr>
+        <w:ind w:left="2160" w:hanging="180"/>
+      </w:pPr>
+    </w:lvl>
+    <w:lvl w:ilvl="3" w:tplc="0407000F" w:tentative="1">
+      <w:start w:val="1"/>
+      <w:numFmt w:val="decimal"/>
+      <w:lvlText w:val="%4."/>
+      <w:lvlJc w:val="left"/>
+      <w:pPr>
+        <w:ind w:left="2880" w:hanging="360"/>
+      </w:pPr>
+    </w:lvl>
+    <w:lvl w:ilvl="4" w:tplc="04070019" w:tentative="1">
+      <w:start w:val="1"/>
+      <w:numFmt w:val="lowerLetter"/>
+      <w:lvlText w:val="%5."/>
+      <w:lvlJc w:val="left"/>
+      <w:pPr>
+        <w:ind w:left="3600" w:hanging="360"/>
+      </w:pPr>
+    </w:lvl>
+    <w:lvl w:ilvl="5" w:tplc="0407001B" w:tentative="1">
+      <w:start w:val="1"/>
+      <w:numFmt w:val="lowerRoman"/>
+      <w:lvlText w:val="%6."/>
+      <w:lvlJc w:val="right"/>
+      <w:pPr>
+        <w:ind w:left="4320" w:hanging="180"/>
+      </w:pPr>
+    </w:lvl>
+    <w:lvl w:ilvl="6" w:tplc="0407000F" w:tentative="1">
+      <w:start w:val="1"/>
+      <w:numFmt w:val="decimal"/>
+      <w:lvlText w:val="%7."/>
+      <w:lvlJc w:val="left"/>
+      <w:pPr>
+        <w:ind w:left="5040" w:hanging="360"/>
+      </w:pPr>
+    </w:lvl>
+    <w:lvl w:ilvl="7" w:tplc="04070019" w:tentative="1">
+      <w:start w:val="1"/>
+      <w:numFmt w:val="lowerLetter"/>
+      <w:lvlText w:val="%8."/>
+      <w:lvlJc w:val="left"/>
+      <w:pPr>
+        <w:ind w:left="5760" w:hanging="360"/>
+      </w:pPr>
+    </w:lvl>
+    <w:lvl w:ilvl="8" w:tplc="0407001B" w:tentative="1">
+      <w:start w:val="1"/>
+      <w:numFmt w:val="lowerRoman"/>
+      <w:lvlText w:val="%9."/>
+      <w:lvlJc w:val="right"/>
+      <w:pPr>
+        <w:ind w:left="6480" w:hanging="180"/>
+      </w:pPr>
+    </w:lvl>
+  </w:abstractNum>
+  <w:abstractNum w:abstractNumId="16">
     <w:nsid w:val="6F600A7B"/>
     <w:multiLevelType w:val="hybridMultilevel"/>
     <w:tmpl w:val="8244FDA2"/>
@@ -4064,7 +4187,7 @@
       </w:pPr>
     </w:lvl>
   </w:abstractNum>
-  <w:abstractNum w:abstractNumId="15">
+  <w:abstractNum w:abstractNumId="17">
     <w:nsid w:val="7BBC3D91"/>
     <w:multiLevelType w:val="hybridMultilevel"/>
     <w:tmpl w:val="580A0262"/>
@@ -4177,7 +4300,7 @@
       </w:rPr>
     </w:lvl>
   </w:abstractNum>
-  <w:abstractNum w:abstractNumId="16">
+  <w:abstractNum w:abstractNumId="18">
     <w:nsid w:val="7EC5106B"/>
     <w:multiLevelType w:val="hybridMultilevel"/>
     <w:tmpl w:val="09069778"/>
@@ -4273,49 +4396,55 @@
     <w:abstractNumId w:val="2"/>
   </w:num>
   <w:num w:numId="3">
-    <w:abstractNumId w:val="10"/>
+    <w:abstractNumId w:val="11"/>
   </w:num>
   <w:num w:numId="4">
     <w:abstractNumId w:val="4"/>
   </w:num>
   <w:num w:numId="5">
-    <w:abstractNumId w:val="9"/>
+    <w:abstractNumId w:val="10"/>
   </w:num>
   <w:num w:numId="6">
-    <w:abstractNumId w:val="16"/>
+    <w:abstractNumId w:val="18"/>
   </w:num>
   <w:num w:numId="7">
-    <w:abstractNumId w:val="8"/>
+    <w:abstractNumId w:val="9"/>
   </w:num>
   <w:num w:numId="8">
     <w:abstractNumId w:val="1"/>
   </w:num>
   <w:num w:numId="9">
-    <w:abstractNumId w:val="15"/>
+    <w:abstractNumId w:val="17"/>
   </w:num>
   <w:num w:numId="10">
     <w:abstractNumId w:val="0"/>
   </w:num>
   <w:num w:numId="11">
-    <w:abstractNumId w:val="11"/>
+    <w:abstractNumId w:val="12"/>
   </w:num>
   <w:num w:numId="12">
     <w:abstractNumId w:val="3"/>
   </w:num>
   <w:num w:numId="13">
-    <w:abstractNumId w:val="14"/>
+    <w:abstractNumId w:val="16"/>
   </w:num>
   <w:num w:numId="14">
-    <w:abstractNumId w:val="13"/>
+    <w:abstractNumId w:val="14"/>
   </w:num>
   <w:num w:numId="15">
     <w:abstractNumId w:val="5"/>
   </w:num>
   <w:num w:numId="16">
-    <w:abstractNumId w:val="12"/>
+    <w:abstractNumId w:val="13"/>
   </w:num>
   <w:num w:numId="17">
+    <w:abstractNumId w:val="8"/>
+  </w:num>
+  <w:num w:numId="18">
     <w:abstractNumId w:val="7"/>
+  </w:num>
+  <w:num w:numId="19">
+    <w:abstractNumId w:val="15"/>
   </w:num>
 </w:numbering>
 </file>
@@ -4995,7 +5124,7 @@
 </file>
 
 <file path=customXml/itemProps1.xml><?xml version="1.0" encoding="utf-8"?>
-<ds:datastoreItem xmlns:ds="http://schemas.openxmlformats.org/officeDocument/2006/customXml" ds:itemID="{B39BCE85-9E58-4E7B-B4AC-EEE417653C9F}">
+<ds:datastoreItem xmlns:ds="http://schemas.openxmlformats.org/officeDocument/2006/customXml" ds:itemID="{7D19AF71-5A8A-4E08-88AC-CC8CC3D25D81}">
   <ds:schemaRefs>
     <ds:schemaRef ds:uri="http://schemas.openxmlformats.org/officeDocument/2006/bibliography"/>
   </ds:schemaRefs>

</xml_diff>

<commit_message>
Doku erweitert, @Shabithan bitte die funktionalen Anforderderungen der Datenbank hinzufügen.
</commit_message>
<xml_diff>
--- a/Doku/Doku_Ehealth.docx
+++ b/Doku/Doku_Ehealth.docx
@@ -262,7 +262,7 @@
           <w:r>
             <w:fldChar w:fldCharType="separate"/>
           </w:r>
-          <w:hyperlink w:anchor="_Toc11753718" w:history="1">
+          <w:hyperlink w:anchor="_Toc12099947" w:history="1">
             <w:r>
               <w:rPr>
                 <w:rStyle w:val="Hyperlink"/>
@@ -289,7 +289,7 @@
                 <w:noProof/>
                 <w:webHidden/>
               </w:rPr>
-              <w:instrText xml:space="preserve"> PAGEREF _Toc11753718 \h </w:instrText>
+              <w:instrText xml:space="preserve"> PAGEREF _Toc12099947 \h </w:instrText>
             </w:r>
             <w:r>
               <w:rPr>
@@ -332,7 +332,7 @@
               <w:lang w:eastAsia="de-DE"/>
             </w:rPr>
           </w:pPr>
-          <w:hyperlink w:anchor="_Toc11753719" w:history="1">
+          <w:hyperlink w:anchor="_Toc12099948" w:history="1">
             <w:r>
               <w:rPr>
                 <w:rStyle w:val="Hyperlink"/>
@@ -359,7 +359,7 @@
                 <w:noProof/>
                 <w:webHidden/>
               </w:rPr>
-              <w:instrText xml:space="preserve"> PAGEREF _Toc11753719 \h </w:instrText>
+              <w:instrText xml:space="preserve"> PAGEREF _Toc12099948 \h </w:instrText>
             </w:r>
             <w:r>
               <w:rPr>
@@ -402,7 +402,7 @@
               <w:lang w:eastAsia="de-DE"/>
             </w:rPr>
           </w:pPr>
-          <w:hyperlink w:anchor="_Toc11753720" w:history="1">
+          <w:hyperlink w:anchor="_Toc12099949" w:history="1">
             <w:r>
               <w:rPr>
                 <w:rStyle w:val="Hyperlink"/>
@@ -429,7 +429,7 @@
                 <w:noProof/>
                 <w:webHidden/>
               </w:rPr>
-              <w:instrText xml:space="preserve"> PAGEREF _Toc11753720 \h </w:instrText>
+              <w:instrText xml:space="preserve"> PAGEREF _Toc12099949 \h </w:instrText>
             </w:r>
             <w:r>
               <w:rPr>
@@ -472,7 +472,7 @@
               <w:lang w:eastAsia="de-DE"/>
             </w:rPr>
           </w:pPr>
-          <w:hyperlink w:anchor="_Toc11753721" w:history="1">
+          <w:hyperlink w:anchor="_Toc12099950" w:history="1">
             <w:r>
               <w:rPr>
                 <w:rStyle w:val="Hyperlink"/>
@@ -499,7 +499,7 @@
                 <w:noProof/>
                 <w:webHidden/>
               </w:rPr>
-              <w:instrText xml:space="preserve"> PAGEREF _Toc11753721 \h </w:instrText>
+              <w:instrText xml:space="preserve"> PAGEREF _Toc12099950 \h </w:instrText>
             </w:r>
             <w:r>
               <w:rPr>
@@ -542,7 +542,7 @@
               <w:lang w:eastAsia="de-DE"/>
             </w:rPr>
           </w:pPr>
-          <w:hyperlink w:anchor="_Toc11753722" w:history="1">
+          <w:hyperlink w:anchor="_Toc12099951" w:history="1">
             <w:r>
               <w:rPr>
                 <w:rStyle w:val="Hyperlink"/>
@@ -569,7 +569,7 @@
                 <w:noProof/>
                 <w:webHidden/>
               </w:rPr>
-              <w:instrText xml:space="preserve"> PAGEREF _Toc11753722 \h </w:instrText>
+              <w:instrText xml:space="preserve"> PAGEREF _Toc12099951 \h </w:instrText>
             </w:r>
             <w:r>
               <w:rPr>
@@ -612,7 +612,7 @@
               <w:lang w:eastAsia="de-DE"/>
             </w:rPr>
           </w:pPr>
-          <w:hyperlink w:anchor="_Toc11753723" w:history="1">
+          <w:hyperlink w:anchor="_Toc12099952" w:history="1">
             <w:r>
               <w:rPr>
                 <w:rStyle w:val="Hyperlink"/>
@@ -639,7 +639,7 @@
                 <w:noProof/>
                 <w:webHidden/>
               </w:rPr>
-              <w:instrText xml:space="preserve"> PAGEREF _Toc11753723 \h </w:instrText>
+              <w:instrText xml:space="preserve"> PAGEREF _Toc12099952 \h </w:instrText>
             </w:r>
             <w:r>
               <w:rPr>
@@ -682,7 +682,7 @@
               <w:lang w:eastAsia="de-DE"/>
             </w:rPr>
           </w:pPr>
-          <w:hyperlink w:anchor="_Toc11753724" w:history="1">
+          <w:hyperlink w:anchor="_Toc12099953" w:history="1">
             <w:r>
               <w:rPr>
                 <w:rStyle w:val="Hyperlink"/>
@@ -709,7 +709,7 @@
                 <w:noProof/>
                 <w:webHidden/>
               </w:rPr>
-              <w:instrText xml:space="preserve"> PAGEREF _Toc11753724 \h </w:instrText>
+              <w:instrText xml:space="preserve"> PAGEREF _Toc12099953 \h </w:instrText>
             </w:r>
             <w:r>
               <w:rPr>
@@ -752,13 +752,13 @@
               <w:lang w:eastAsia="de-DE"/>
             </w:rPr>
           </w:pPr>
-          <w:hyperlink w:anchor="_Toc11753725" w:history="1">
+          <w:hyperlink w:anchor="_Toc12099954" w:history="1">
             <w:r>
               <w:rPr>
                 <w:rStyle w:val="Hyperlink"/>
                 <w:noProof/>
               </w:rPr>
-              <w:t>Qualitätskontrolle</w:t>
+              <w:t>Ursprünglicher Zeitplan</w:t>
             </w:r>
             <w:r>
               <w:rPr>
@@ -779,7 +779,7 @@
                 <w:noProof/>
                 <w:webHidden/>
               </w:rPr>
-              <w:instrText xml:space="preserve"> PAGEREF _Toc11753725 \h </w:instrText>
+              <w:instrText xml:space="preserve"> PAGEREF _Toc12099954 \h </w:instrText>
             </w:r>
             <w:r>
               <w:rPr>
@@ -799,7 +799,7 @@
                 <w:noProof/>
                 <w:webHidden/>
               </w:rPr>
-              <w:t>14</w:t>
+              <w:t>11</w:t>
             </w:r>
             <w:r>
               <w:rPr>
@@ -822,12 +822,82 @@
               <w:lang w:eastAsia="de-DE"/>
             </w:rPr>
           </w:pPr>
-          <w:hyperlink w:anchor="_Toc11753726" w:history="1">
+          <w:hyperlink w:anchor="_Toc12099955" w:history="1">
             <w:r>
               <w:rPr>
                 <w:rStyle w:val="Hyperlink"/>
                 <w:noProof/>
               </w:rPr>
+              <w:t>Qualitätskontrolle</w:t>
+            </w:r>
+            <w:r>
+              <w:rPr>
+                <w:noProof/>
+                <w:webHidden/>
+              </w:rPr>
+              <w:tab/>
+            </w:r>
+            <w:r>
+              <w:rPr>
+                <w:noProof/>
+                <w:webHidden/>
+              </w:rPr>
+              <w:fldChar w:fldCharType="begin"/>
+            </w:r>
+            <w:r>
+              <w:rPr>
+                <w:noProof/>
+                <w:webHidden/>
+              </w:rPr>
+              <w:instrText xml:space="preserve"> PAGEREF _Toc12099955 \h </w:instrText>
+            </w:r>
+            <w:r>
+              <w:rPr>
+                <w:noProof/>
+                <w:webHidden/>
+              </w:rPr>
+            </w:r>
+            <w:r>
+              <w:rPr>
+                <w:noProof/>
+                <w:webHidden/>
+              </w:rPr>
+              <w:fldChar w:fldCharType="separate"/>
+            </w:r>
+            <w:r>
+              <w:rPr>
+                <w:noProof/>
+                <w:webHidden/>
+              </w:rPr>
+              <w:t>11</w:t>
+            </w:r>
+            <w:r>
+              <w:rPr>
+                <w:noProof/>
+                <w:webHidden/>
+              </w:rPr>
+              <w:fldChar w:fldCharType="end"/>
+            </w:r>
+          </w:hyperlink>
+        </w:p>
+        <w:p>
+          <w:pPr>
+            <w:pStyle w:val="TOC1"/>
+            <w:tabs>
+              <w:tab w:val="right" w:leader="dot" w:pos="9062"/>
+            </w:tabs>
+            <w:rPr>
+              <w:rFonts w:eastAsiaTheme="minorEastAsia"/>
+              <w:noProof/>
+              <w:lang w:eastAsia="de-DE"/>
+            </w:rPr>
+          </w:pPr>
+          <w:hyperlink w:anchor="_Toc12099956" w:history="1">
+            <w:r>
+              <w:rPr>
+                <w:rStyle w:val="Hyperlink"/>
+                <w:noProof/>
+              </w:rPr>
               <w:t>Projektverlauf</w:t>
             </w:r>
             <w:r>
@@ -849,7 +919,7 @@
                 <w:noProof/>
                 <w:webHidden/>
               </w:rPr>
-              <w:instrText xml:space="preserve"> PAGEREF _Toc11753726 \h </w:instrText>
+              <w:instrText xml:space="preserve"> PAGEREF _Toc12099956 \h </w:instrText>
             </w:r>
             <w:r>
               <w:rPr>
@@ -869,7 +939,7 @@
                 <w:noProof/>
                 <w:webHidden/>
               </w:rPr>
-              <w:t>15</w:t>
+              <w:t>12</w:t>
             </w:r>
             <w:r>
               <w:rPr>
@@ -892,7 +962,7 @@
               <w:lang w:eastAsia="de-DE"/>
             </w:rPr>
           </w:pPr>
-          <w:hyperlink w:anchor="_Toc11753727" w:history="1">
+          <w:hyperlink w:anchor="_Toc12099957" w:history="1">
             <w:r>
               <w:rPr>
                 <w:rStyle w:val="Hyperlink"/>
@@ -919,7 +989,7 @@
                 <w:noProof/>
                 <w:webHidden/>
               </w:rPr>
-              <w:instrText xml:space="preserve"> PAGEREF _Toc11753727 \h </w:instrText>
+              <w:instrText xml:space="preserve"> PAGEREF _Toc12099957 \h </w:instrText>
             </w:r>
             <w:r>
               <w:rPr>
@@ -939,7 +1009,7 @@
                 <w:noProof/>
                 <w:webHidden/>
               </w:rPr>
-              <w:t>15</w:t>
+              <w:t>12</w:t>
             </w:r>
             <w:r>
               <w:rPr>
@@ -962,7 +1032,7 @@
               <w:lang w:eastAsia="de-DE"/>
             </w:rPr>
           </w:pPr>
-          <w:hyperlink w:anchor="_Toc11753728" w:history="1">
+          <w:hyperlink w:anchor="_Toc12099958" w:history="1">
             <w:r>
               <w:rPr>
                 <w:rStyle w:val="Hyperlink"/>
@@ -989,7 +1059,7 @@
                 <w:noProof/>
                 <w:webHidden/>
               </w:rPr>
-              <w:instrText xml:space="preserve"> PAGEREF _Toc11753728 \h </w:instrText>
+              <w:instrText xml:space="preserve"> PAGEREF _Toc12099958 \h </w:instrText>
             </w:r>
             <w:r>
               <w:rPr>
@@ -1009,7 +1079,7 @@
                 <w:noProof/>
                 <w:webHidden/>
               </w:rPr>
-              <w:t>15</w:t>
+              <w:t>12</w:t>
             </w:r>
             <w:r>
               <w:rPr>
@@ -1032,7 +1102,7 @@
               <w:lang w:eastAsia="de-DE"/>
             </w:rPr>
           </w:pPr>
-          <w:hyperlink w:anchor="_Toc11753729" w:history="1">
+          <w:hyperlink w:anchor="_Toc12099959" w:history="1">
             <w:r>
               <w:rPr>
                 <w:rStyle w:val="Hyperlink"/>
@@ -1060,7 +1130,7 @@
                 <w:noProof/>
                 <w:webHidden/>
               </w:rPr>
-              <w:instrText xml:space="preserve"> PAGEREF _Toc11753729 \h </w:instrText>
+              <w:instrText xml:space="preserve"> PAGEREF _Toc12099959 \h </w:instrText>
             </w:r>
             <w:r>
               <w:rPr>
@@ -1080,7 +1150,7 @@
                 <w:noProof/>
                 <w:webHidden/>
               </w:rPr>
-              <w:t>16</w:t>
+              <w:t>13</w:t>
             </w:r>
             <w:r>
               <w:rPr>
@@ -1103,7 +1173,7 @@
               <w:lang w:eastAsia="de-DE"/>
             </w:rPr>
           </w:pPr>
-          <w:hyperlink w:anchor="_Toc11753730" w:history="1">
+          <w:hyperlink w:anchor="_Toc12099960" w:history="1">
             <w:r>
               <w:rPr>
                 <w:rStyle w:val="Hyperlink"/>
@@ -1130,7 +1200,7 @@
                 <w:noProof/>
                 <w:webHidden/>
               </w:rPr>
-              <w:instrText xml:space="preserve"> PAGEREF _Toc11753730 \h </w:instrText>
+              <w:instrText xml:space="preserve"> PAGEREF _Toc12099960 \h </w:instrText>
             </w:r>
             <w:r>
               <w:rPr>
@@ -1150,7 +1220,7 @@
                 <w:noProof/>
                 <w:webHidden/>
               </w:rPr>
-              <w:t>17</w:t>
+              <w:t>14</w:t>
             </w:r>
             <w:r>
               <w:rPr>
@@ -1173,7 +1243,7 @@
               <w:lang w:eastAsia="de-DE"/>
             </w:rPr>
           </w:pPr>
-          <w:hyperlink w:anchor="_Toc11753731" w:history="1">
+          <w:hyperlink w:anchor="_Toc12099961" w:history="1">
             <w:r>
               <w:rPr>
                 <w:rStyle w:val="Hyperlink"/>
@@ -1200,7 +1270,7 @@
                 <w:noProof/>
                 <w:webHidden/>
               </w:rPr>
-              <w:instrText xml:space="preserve"> PAGEREF _Toc11753731 \h </w:instrText>
+              <w:instrText xml:space="preserve"> PAGEREF _Toc12099961 \h </w:instrText>
             </w:r>
             <w:r>
               <w:rPr>
@@ -1220,7 +1290,7 @@
                 <w:noProof/>
                 <w:webHidden/>
               </w:rPr>
-              <w:t>17</w:t>
+              <w:t>14</w:t>
             </w:r>
             <w:r>
               <w:rPr>
@@ -1250,7 +1320,7 @@
           <w:color w:val="48B8B0"/>
         </w:rPr>
       </w:pPr>
-      <w:bookmarkStart w:id="0" w:name="_Toc11753718"/>
+      <w:bookmarkStart w:id="0" w:name="_Toc12099947"/>
       <w:r>
         <w:rPr>
           <w:color w:val="48B8B0"/>
@@ -1328,7 +1398,7 @@
           <w:color w:val="48B8B0"/>
         </w:rPr>
       </w:pPr>
-      <w:bookmarkStart w:id="1" w:name="_Toc11753719"/>
+      <w:bookmarkStart w:id="1" w:name="_Toc12099948"/>
       <w:r>
         <w:rPr>
           <w:color w:val="48B8B0"/>
@@ -1582,7 +1652,7 @@
       <w:pPr>
         <w:pStyle w:val="Heading1"/>
       </w:pPr>
-      <w:bookmarkStart w:id="2" w:name="_Toc11753720"/>
+      <w:bookmarkStart w:id="2" w:name="_Toc12099949"/>
       <w:r>
         <w:rPr>
           <w:color w:val="48B8B0"/>
@@ -1845,7 +1915,7 @@
           <w:color w:val="48B8B0"/>
         </w:rPr>
       </w:pPr>
-      <w:bookmarkStart w:id="3" w:name="_Toc11753721"/>
+      <w:bookmarkStart w:id="3" w:name="_Toc12099950"/>
       <w:r>
         <w:rPr>
           <w:color w:val="48B8B0"/>
@@ -1865,7 +1935,7 @@
       <w:pPr>
         <w:pStyle w:val="Heading2"/>
       </w:pPr>
-      <w:bookmarkStart w:id="4" w:name="_Toc11753722"/>
+      <w:bookmarkStart w:id="4" w:name="_Toc12099951"/>
       <w:r>
         <w:t>Use Case</w:t>
       </w:r>
@@ -2438,7 +2508,7 @@
       <w:pPr>
         <w:pStyle w:val="Heading2"/>
       </w:pPr>
-      <w:bookmarkStart w:id="5" w:name="_Toc11753723"/>
+      <w:bookmarkStart w:id="5" w:name="_Toc12099952"/>
       <w:r>
         <w:rPr>
           <w:color w:val="48B8B0"/>
@@ -2468,7 +2538,7 @@
     <w:p>
       <w:r>
         <w:pict>
-          <v:shape id="_x0000_i1026" type="#_x0000_t75" style="width:453.3pt;height:326.2pt">
+          <v:shape id="_x0000_i1026" type="#_x0000_t75" style="width:453.3pt;height:326pt">
             <v:imagedata r:id="rId8" o:title="Entwurf_Ehealth_Datenbank"/>
           </v:shape>
         </w:pict>
@@ -2497,7 +2567,7 @@
       <w:pPr>
         <w:pStyle w:val="Heading1"/>
       </w:pPr>
-      <w:bookmarkStart w:id="6" w:name="_Toc11753724"/>
+      <w:bookmarkStart w:id="6" w:name="_Toc12099953"/>
       <w:r>
         <w:lastRenderedPageBreak/>
         <w:t>Mock-ups</w:t>
@@ -2507,101 +2577,313 @@
     <w:p>
       <w:r>
         <w:pict>
-          <v:shape id="_x0000_i1027" type="#_x0000_t75" style="width:302.4pt;height:226.65pt">
+          <v:shape id="_x0000_i1027" type="#_x0000_t75" style="width:223.5pt;height:168.2pt">
             <v:imagedata r:id="rId9" o:title="01_Login"/>
           </v:shape>
         </w:pict>
       </w:r>
-    </w:p>
+      <w:r>
+        <w:rPr>
+          <w:noProof/>
+          <w:lang w:eastAsia="de-DE"/>
+        </w:rPr>
+        <w:drawing>
+          <wp:inline distT="0" distB="0" distL="0" distR="0">
+            <wp:extent cx="2838450" cy="2128520"/>
+            <wp:effectExtent l="19050" t="0" r="0" b="0"/>
+            <wp:docPr id="17" name="Picture 17" descr="02_Startseite_Psych"/>
+            <wp:cNvGraphicFramePr>
+              <a:graphicFrameLocks xmlns:a="http://schemas.openxmlformats.org/drawingml/2006/main" noChangeAspect="1"/>
+            </wp:cNvGraphicFramePr>
+            <a:graphic xmlns:a="http://schemas.openxmlformats.org/drawingml/2006/main">
+              <a:graphicData uri="http://schemas.openxmlformats.org/drawingml/2006/picture">
+                <pic:pic xmlns:pic="http://schemas.openxmlformats.org/drawingml/2006/picture">
+                  <pic:nvPicPr>
+                    <pic:cNvPr id="0" name="Picture 17" descr="02_Startseite_Psych"/>
+                    <pic:cNvPicPr>
+                      <a:picLocks noChangeAspect="1" noChangeArrowheads="1"/>
+                    </pic:cNvPicPr>
+                  </pic:nvPicPr>
+                  <pic:blipFill>
+                    <a:blip r:embed="rId10" cstate="print"/>
+                    <a:srcRect/>
+                    <a:stretch>
+                      <a:fillRect/>
+                    </a:stretch>
+                  </pic:blipFill>
+                  <pic:spPr bwMode="auto">
+                    <a:xfrm>
+                      <a:off x="0" y="0"/>
+                      <a:ext cx="2838450" cy="2128520"/>
+                    </a:xfrm>
+                    <a:prstGeom prst="rect">
+                      <a:avLst/>
+                    </a:prstGeom>
+                    <a:noFill/>
+                    <a:ln w="9525">
+                      <a:noFill/>
+                      <a:miter lim="800000"/>
+                      <a:headEnd/>
+                      <a:tailEnd/>
+                    </a:ln>
+                  </pic:spPr>
+                </pic:pic>
+              </a:graphicData>
+            </a:graphic>
+          </wp:inline>
+        </w:drawing>
+      </w:r>
+    </w:p>
+    <w:p/>
     <w:p>
       <w:r>
         <w:pict>
-          <v:shape id="_x0000_i1028" type="#_x0000_t75" style="width:302.4pt;height:227.25pt">
-            <v:imagedata r:id="rId10" o:title="02_Startseite_Psych"/>
-          </v:shape>
-        </w:pict>
-      </w:r>
-    </w:p>
-    <w:p>
-      <w:r>
-        <w:lastRenderedPageBreak/>
-        <w:pict>
-          <v:shape id="_x0000_i1029" type="#_x0000_t75" style="width:299.25pt;height:223.5pt">
+          <v:shape id="_x0000_i1028" type="#_x0000_t75" style="width:217.75pt;height:163pt">
             <v:imagedata r:id="rId11" o:title="03_dropdown_psych"/>
           </v:shape>
         </w:pict>
       </w:r>
-    </w:p>
-    <w:p>
+      <w:r>
+        <w:rPr>
+          <w:noProof/>
+          <w:lang w:eastAsia="de-DE"/>
+        </w:rPr>
+        <w:drawing>
+          <wp:inline distT="0" distB="0" distL="0" distR="0">
+            <wp:extent cx="2765425" cy="2070100"/>
+            <wp:effectExtent l="19050" t="0" r="0" b="0"/>
+            <wp:docPr id="21" name="Picture 21" descr="04_Patient_anlegen"/>
+            <wp:cNvGraphicFramePr>
+              <a:graphicFrameLocks xmlns:a="http://schemas.openxmlformats.org/drawingml/2006/main" noChangeAspect="1"/>
+            </wp:cNvGraphicFramePr>
+            <a:graphic xmlns:a="http://schemas.openxmlformats.org/drawingml/2006/main">
+              <a:graphicData uri="http://schemas.openxmlformats.org/drawingml/2006/picture">
+                <pic:pic xmlns:pic="http://schemas.openxmlformats.org/drawingml/2006/picture">
+                  <pic:nvPicPr>
+                    <pic:cNvPr id="0" name="Picture 21" descr="04_Patient_anlegen"/>
+                    <pic:cNvPicPr>
+                      <a:picLocks noChangeAspect="1" noChangeArrowheads="1"/>
+                    </pic:cNvPicPr>
+                  </pic:nvPicPr>
+                  <pic:blipFill>
+                    <a:blip r:embed="rId12" cstate="print"/>
+                    <a:srcRect/>
+                    <a:stretch>
+                      <a:fillRect/>
+                    </a:stretch>
+                  </pic:blipFill>
+                  <pic:spPr bwMode="auto">
+                    <a:xfrm>
+                      <a:off x="0" y="0"/>
+                      <a:ext cx="2765425" cy="2070100"/>
+                    </a:xfrm>
+                    <a:prstGeom prst="rect">
+                      <a:avLst/>
+                    </a:prstGeom>
+                    <a:noFill/>
+                    <a:ln w="9525">
+                      <a:noFill/>
+                      <a:miter lim="800000"/>
+                      <a:headEnd/>
+                      <a:tailEnd/>
+                    </a:ln>
+                  </pic:spPr>
+                </pic:pic>
+              </a:graphicData>
+            </a:graphic>
+          </wp:inline>
+        </w:drawing>
+      </w:r>
+    </w:p>
+    <w:p/>
+    <w:p>
+      <w:r>
+        <w:rPr>
+          <w:noProof/>
+          <w:lang w:eastAsia="de-DE"/>
+        </w:rPr>
+        <w:drawing>
+          <wp:inline distT="0" distB="0" distL="0" distR="0">
+            <wp:extent cx="2777712" cy="2084832"/>
+            <wp:effectExtent l="19050" t="0" r="3588" b="0"/>
+            <wp:docPr id="25" name="Picture 25" descr="06_Liste_gesuchter_patienten"/>
+            <wp:cNvGraphicFramePr>
+              <a:graphicFrameLocks xmlns:a="http://schemas.openxmlformats.org/drawingml/2006/main" noChangeAspect="1"/>
+            </wp:cNvGraphicFramePr>
+            <a:graphic xmlns:a="http://schemas.openxmlformats.org/drawingml/2006/main">
+              <a:graphicData uri="http://schemas.openxmlformats.org/drawingml/2006/picture">
+                <pic:pic xmlns:pic="http://schemas.openxmlformats.org/drawingml/2006/picture">
+                  <pic:nvPicPr>
+                    <pic:cNvPr id="0" name="Picture 25" descr="06_Liste_gesuchter_patienten"/>
+                    <pic:cNvPicPr>
+                      <a:picLocks noChangeAspect="1" noChangeArrowheads="1"/>
+                    </pic:cNvPicPr>
+                  </pic:nvPicPr>
+                  <pic:blipFill>
+                    <a:blip r:embed="rId13" cstate="print"/>
+                    <a:srcRect/>
+                    <a:stretch>
+                      <a:fillRect/>
+                    </a:stretch>
+                  </pic:blipFill>
+                  <pic:spPr bwMode="auto">
+                    <a:xfrm>
+                      <a:off x="0" y="0"/>
+                      <a:ext cx="2783202" cy="2088953"/>
+                    </a:xfrm>
+                    <a:prstGeom prst="rect">
+                      <a:avLst/>
+                    </a:prstGeom>
+                    <a:noFill/>
+                    <a:ln w="9525">
+                      <a:noFill/>
+                      <a:miter lim="800000"/>
+                      <a:headEnd/>
+                      <a:tailEnd/>
+                    </a:ln>
+                  </pic:spPr>
+                </pic:pic>
+              </a:graphicData>
+            </a:graphic>
+          </wp:inline>
+        </w:drawing>
+      </w:r>
       <w:r>
         <w:pict>
-          <v:shape id="_x0000_i1030" type="#_x0000_t75" style="width:302.4pt;height:227.25pt">
-            <v:imagedata r:id="rId12" o:title="04_Patient_anlegen"/>
+          <v:shape id="_x0000_i1029" type="#_x0000_t75" style="width:220.6pt;height:166.45pt">
+            <v:imagedata r:id="rId14" o:title="05_Patientensuche"/>
           </v:shape>
         </w:pict>
       </w:r>
     </w:p>
-    <w:p>
-      <w:r>
-        <w:pict>
-          <v:shape id="_x0000_i1031" type="#_x0000_t75" style="width:299.25pt;height:224.15pt">
-            <v:imagedata r:id="rId13" o:title="05_Patientensuche"/>
-          </v:shape>
-        </w:pict>
-      </w:r>
-    </w:p>
+    <w:p/>
     <w:p>
       <w:r>
         <w:lastRenderedPageBreak/>
         <w:pict>
-          <v:shape id="_x0000_i1032" type="#_x0000_t75" style="width:314.3pt;height:236.05pt">
-            <v:imagedata r:id="rId14" o:title="06_Liste_gesuchter_patienten"/>
-          </v:shape>
-        </w:pict>
-      </w:r>
-    </w:p>
-    <w:p>
-      <w:r>
-        <w:pict>
-          <v:shape id="_x0000_i1033" type="#_x0000_t75" style="width:314.9pt;height:235.4pt">
+          <v:shape id="_x0000_i1030" type="#_x0000_t75" style="width:224.65pt;height:168.2pt">
             <v:imagedata r:id="rId15" o:title="07_Diagramm"/>
           </v:shape>
         </w:pict>
       </w:r>
-    </w:p>
-    <w:p>
-      <w:r>
-        <w:lastRenderedPageBreak/>
+      <w:r>
+        <w:rPr>
+          <w:noProof/>
+          <w:lang w:eastAsia="de-DE"/>
+        </w:rPr>
+        <w:drawing>
+          <wp:inline distT="0" distB="0" distL="0" distR="0">
+            <wp:extent cx="2823845" cy="2128520"/>
+            <wp:effectExtent l="19050" t="0" r="0" b="0"/>
+            <wp:docPr id="31" name="Picture 31" descr="08_Tagebuch_ausfüllen"/>
+            <wp:cNvGraphicFramePr>
+              <a:graphicFrameLocks xmlns:a="http://schemas.openxmlformats.org/drawingml/2006/main" noChangeAspect="1"/>
+            </wp:cNvGraphicFramePr>
+            <a:graphic xmlns:a="http://schemas.openxmlformats.org/drawingml/2006/main">
+              <a:graphicData uri="http://schemas.openxmlformats.org/drawingml/2006/picture">
+                <pic:pic xmlns:pic="http://schemas.openxmlformats.org/drawingml/2006/picture">
+                  <pic:nvPicPr>
+                    <pic:cNvPr id="0" name="Picture 31" descr="08_Tagebuch_ausfüllen"/>
+                    <pic:cNvPicPr>
+                      <a:picLocks noChangeAspect="1" noChangeArrowheads="1"/>
+                    </pic:cNvPicPr>
+                  </pic:nvPicPr>
+                  <pic:blipFill>
+                    <a:blip r:embed="rId16" cstate="print"/>
+                    <a:srcRect/>
+                    <a:stretch>
+                      <a:fillRect/>
+                    </a:stretch>
+                  </pic:blipFill>
+                  <pic:spPr bwMode="auto">
+                    <a:xfrm>
+                      <a:off x="0" y="0"/>
+                      <a:ext cx="2823845" cy="2128520"/>
+                    </a:xfrm>
+                    <a:prstGeom prst="rect">
+                      <a:avLst/>
+                    </a:prstGeom>
+                    <a:noFill/>
+                    <a:ln w="9525">
+                      <a:noFill/>
+                      <a:miter lim="800000"/>
+                      <a:headEnd/>
+                      <a:tailEnd/>
+                    </a:ln>
+                  </pic:spPr>
+                </pic:pic>
+              </a:graphicData>
+            </a:graphic>
+          </wp:inline>
+        </w:drawing>
+      </w:r>
+    </w:p>
+    <w:p/>
+    <w:p>
+      <w:r>
         <w:pict>
-          <v:shape id="_x0000_i1034" type="#_x0000_t75" style="width:326.8pt;height:245.45pt">
-            <v:imagedata r:id="rId16" o:title="08_Tagebuch_ausfüllen"/>
-          </v:shape>
-        </w:pict>
-      </w:r>
-    </w:p>
-    <w:p>
-      <w:r>
-        <w:pict>
-          <v:shape id="_x0000_i1035" type="#_x0000_t75" style="width:326.8pt;height:246.05pt">
+          <v:shape id="_x0000_i1031" type="#_x0000_t75" style="width:224.65pt;height:169.35pt">
             <v:imagedata r:id="rId17" o:title="09_ausgefülltes_Tagebuch"/>
           </v:shape>
         </w:pict>
       </w:r>
-    </w:p>
-    <w:p>
-      <w:r>
-        <w:lastRenderedPageBreak/>
+      <w:r>
+        <w:rPr>
+          <w:noProof/>
+          <w:lang w:eastAsia="de-DE"/>
+        </w:rPr>
+        <w:drawing>
+          <wp:inline distT="0" distB="0" distL="0" distR="0">
+            <wp:extent cx="2853055" cy="2150745"/>
+            <wp:effectExtent l="19050" t="0" r="4445" b="0"/>
+            <wp:docPr id="37" name="Picture 37" descr="10_speichern_ändern"/>
+            <wp:cNvGraphicFramePr>
+              <a:graphicFrameLocks xmlns:a="http://schemas.openxmlformats.org/drawingml/2006/main" noChangeAspect="1"/>
+            </wp:cNvGraphicFramePr>
+            <a:graphic xmlns:a="http://schemas.openxmlformats.org/drawingml/2006/main">
+              <a:graphicData uri="http://schemas.openxmlformats.org/drawingml/2006/picture">
+                <pic:pic xmlns:pic="http://schemas.openxmlformats.org/drawingml/2006/picture">
+                  <pic:nvPicPr>
+                    <pic:cNvPr id="0" name="Picture 37" descr="10_speichern_ändern"/>
+                    <pic:cNvPicPr>
+                      <a:picLocks noChangeAspect="1" noChangeArrowheads="1"/>
+                    </pic:cNvPicPr>
+                  </pic:nvPicPr>
+                  <pic:blipFill>
+                    <a:blip r:embed="rId18" cstate="print"/>
+                    <a:srcRect/>
+                    <a:stretch>
+                      <a:fillRect/>
+                    </a:stretch>
+                  </pic:blipFill>
+                  <pic:spPr bwMode="auto">
+                    <a:xfrm>
+                      <a:off x="0" y="0"/>
+                      <a:ext cx="2853055" cy="2150745"/>
+                    </a:xfrm>
+                    <a:prstGeom prst="rect">
+                      <a:avLst/>
+                    </a:prstGeom>
+                    <a:noFill/>
+                    <a:ln w="9525">
+                      <a:noFill/>
+                      <a:miter lim="800000"/>
+                      <a:headEnd/>
+                      <a:tailEnd/>
+                    </a:ln>
+                  </pic:spPr>
+                </pic:pic>
+              </a:graphicData>
+            </a:graphic>
+          </wp:inline>
+        </w:drawing>
+      </w:r>
+    </w:p>
+    <w:p/>
+    <w:p>
+      <w:r>
         <w:pict>
-          <v:shape id="_x0000_i1036" type="#_x0000_t75" style="width:336.85pt;height:252.3pt">
-            <v:imagedata r:id="rId18" o:title="10_speichern_ändern"/>
-          </v:shape>
-        </w:pict>
-      </w:r>
-    </w:p>
-    <w:p>
-      <w:r>
-        <w:pict>
-          <v:shape id="_x0000_i1037" type="#_x0000_t75" style="width:337.45pt;height:253.55pt">
+          <v:shape id="_x0000_i1032" type="#_x0000_t75" style="width:224.05pt;height:168.75pt">
             <v:imagedata r:id="rId19" o:title="11_ausgeloggt_seite"/>
           </v:shape>
         </w:pict>
@@ -2616,15 +2898,461 @@
       <w:pPr>
         <w:pStyle w:val="Heading1"/>
       </w:pPr>
-      <w:bookmarkStart w:id="7" w:name="_Toc11753725"/>
+      <w:bookmarkStart w:id="7" w:name="_Toc12099954"/>
       <w:r>
         <w:lastRenderedPageBreak/>
+        <w:t>Ursprünglicher Zeitplan</w:t>
+      </w:r>
+      <w:bookmarkEnd w:id="7"/>
+    </w:p>
+    <w:tbl>
+      <w:tblPr>
+        <w:tblStyle w:val="TableGrid"/>
+        <w:tblW w:w="0" w:type="auto"/>
+        <w:tblLook w:val="04A0"/>
+      </w:tblPr>
+      <w:tblGrid>
+        <w:gridCol w:w="3070"/>
+        <w:gridCol w:w="3071"/>
+        <w:gridCol w:w="3071"/>
+      </w:tblGrid>
+      <w:tr>
+        <w:tc>
+          <w:tcPr>
+            <w:tcW w:w="3070" w:type="dxa"/>
+          </w:tcPr>
+          <w:p>
+            <w:pPr>
+              <w:rPr>
+                <w:b/>
+                <w:sz w:val="24"/>
+              </w:rPr>
+            </w:pPr>
+            <w:r>
+              <w:rPr>
+                <w:b/>
+                <w:sz w:val="24"/>
+              </w:rPr>
+              <w:t>Arbeitspaket</w:t>
+            </w:r>
+          </w:p>
+        </w:tc>
+        <w:tc>
+          <w:tcPr>
+            <w:tcW w:w="3071" w:type="dxa"/>
+          </w:tcPr>
+          <w:p>
+            <w:pPr>
+              <w:rPr>
+                <w:b/>
+                <w:sz w:val="24"/>
+              </w:rPr>
+            </w:pPr>
+            <w:r>
+              <w:rPr>
+                <w:b/>
+                <w:sz w:val="24"/>
+              </w:rPr>
+              <w:t>Ursprünlicher Zeitplan</w:t>
+            </w:r>
+          </w:p>
+        </w:tc>
+        <w:tc>
+          <w:tcPr>
+            <w:tcW w:w="3071" w:type="dxa"/>
+          </w:tcPr>
+          <w:p>
+            <w:pPr>
+              <w:rPr>
+                <w:b/>
+                <w:sz w:val="24"/>
+              </w:rPr>
+            </w:pPr>
+            <w:r>
+              <w:rPr>
+                <w:b/>
+                <w:sz w:val="24"/>
+              </w:rPr>
+              <w:t>Tatsächlicher Zeitplan</w:t>
+            </w:r>
+          </w:p>
+        </w:tc>
+      </w:tr>
+      <w:tr>
+        <w:tc>
+          <w:tcPr>
+            <w:tcW w:w="3070" w:type="dxa"/>
+          </w:tcPr>
+          <w:p>
+            <w:r>
+              <w:t>Planung</w:t>
+            </w:r>
+          </w:p>
+        </w:tc>
+        <w:tc>
+          <w:tcPr>
+            <w:tcW w:w="3071" w:type="dxa"/>
+          </w:tcPr>
+          <w:p>
+            <w:r>
+              <w:t>09.04.19 – 10.05.19</w:t>
+            </w:r>
+          </w:p>
+        </w:tc>
+        <w:tc>
+          <w:tcPr>
+            <w:tcW w:w="3071" w:type="dxa"/>
+          </w:tcPr>
+          <w:p>
+            <w:pPr>
+              <w:rPr>
+                <w:b/>
+              </w:rPr>
+            </w:pPr>
+            <w:r>
+              <w:t>09.04.19 – 10.05.19</w:t>
+            </w:r>
+          </w:p>
+        </w:tc>
+      </w:tr>
+      <w:tr>
+        <w:tc>
+          <w:tcPr>
+            <w:tcW w:w="3070" w:type="dxa"/>
+          </w:tcPr>
+          <w:p>
+            <w:r>
+              <w:t>HTML</w:t>
+            </w:r>
+          </w:p>
+        </w:tc>
+        <w:tc>
+          <w:tcPr>
+            <w:tcW w:w="3071" w:type="dxa"/>
+          </w:tcPr>
+          <w:p>
+            <w:r>
+              <w:t>11.05.19 – 13.04.19</w:t>
+            </w:r>
+          </w:p>
+        </w:tc>
+        <w:tc>
+          <w:tcPr>
+            <w:tcW w:w="3071" w:type="dxa"/>
+          </w:tcPr>
+          <w:p>
+            <w:pPr>
+              <w:rPr>
+                <w:b/>
+              </w:rPr>
+            </w:pPr>
+          </w:p>
+        </w:tc>
+      </w:tr>
+      <w:tr>
+        <w:tc>
+          <w:tcPr>
+            <w:tcW w:w="3070" w:type="dxa"/>
+          </w:tcPr>
+          <w:p>
+            <w:r>
+              <w:t>CSS</w:t>
+            </w:r>
+          </w:p>
+        </w:tc>
+        <w:tc>
+          <w:tcPr>
+            <w:tcW w:w="3071" w:type="dxa"/>
+          </w:tcPr>
+          <w:p>
+            <w:r>
+              <w:t>14.05.19 – 19.05.19</w:t>
+            </w:r>
+          </w:p>
+        </w:tc>
+        <w:tc>
+          <w:tcPr>
+            <w:tcW w:w="3071" w:type="dxa"/>
+          </w:tcPr>
+          <w:p>
+            <w:pPr>
+              <w:rPr>
+                <w:b/>
+              </w:rPr>
+            </w:pPr>
+          </w:p>
+        </w:tc>
+      </w:tr>
+      <w:tr>
+        <w:tc>
+          <w:tcPr>
+            <w:tcW w:w="3070" w:type="dxa"/>
+          </w:tcPr>
+          <w:p>
+            <w:r>
+              <w:t>Client JS</w:t>
+            </w:r>
+          </w:p>
+        </w:tc>
+        <w:tc>
+          <w:tcPr>
+            <w:tcW w:w="3071" w:type="dxa"/>
+          </w:tcPr>
+          <w:p>
+            <w:r>
+              <w:t>20.05.19 – 23.05.19</w:t>
+            </w:r>
+          </w:p>
+        </w:tc>
+        <w:tc>
+          <w:tcPr>
+            <w:tcW w:w="3071" w:type="dxa"/>
+          </w:tcPr>
+          <w:p>
+            <w:pPr>
+              <w:rPr>
+                <w:b/>
+              </w:rPr>
+            </w:pPr>
+          </w:p>
+        </w:tc>
+      </w:tr>
+      <w:tr>
+        <w:tc>
+          <w:tcPr>
+            <w:tcW w:w="3070" w:type="dxa"/>
+          </w:tcPr>
+          <w:p>
+            <w:r>
+              <w:t>Datenbank</w:t>
+            </w:r>
+          </w:p>
+        </w:tc>
+        <w:tc>
+          <w:tcPr>
+            <w:tcW w:w="3071" w:type="dxa"/>
+          </w:tcPr>
+          <w:p>
+            <w:r>
+              <w:t>24.05.19</w:t>
+            </w:r>
+          </w:p>
+        </w:tc>
+        <w:tc>
+          <w:tcPr>
+            <w:tcW w:w="3071" w:type="dxa"/>
+          </w:tcPr>
+          <w:p>
+            <w:pPr>
+              <w:rPr>
+                <w:b/>
+              </w:rPr>
+            </w:pPr>
+          </w:p>
+        </w:tc>
+      </w:tr>
+      <w:tr>
+        <w:tc>
+          <w:tcPr>
+            <w:tcW w:w="3070" w:type="dxa"/>
+          </w:tcPr>
+          <w:p>
+            <w:r>
+              <w:t>Webserver</w:t>
+            </w:r>
+          </w:p>
+        </w:tc>
+        <w:tc>
+          <w:tcPr>
+            <w:tcW w:w="3071" w:type="dxa"/>
+          </w:tcPr>
+          <w:p>
+            <w:r>
+              <w:t>25.05.19</w:t>
+            </w:r>
+          </w:p>
+        </w:tc>
+        <w:tc>
+          <w:tcPr>
+            <w:tcW w:w="3071" w:type="dxa"/>
+          </w:tcPr>
+          <w:p>
+            <w:pPr>
+              <w:rPr>
+                <w:b/>
+              </w:rPr>
+            </w:pPr>
+          </w:p>
+        </w:tc>
+      </w:tr>
+      <w:tr>
+        <w:tc>
+          <w:tcPr>
+            <w:tcW w:w="3070" w:type="dxa"/>
+          </w:tcPr>
+          <w:p>
+            <w:r>
+              <w:t>Verbindung DB/Server</w:t>
+            </w:r>
+          </w:p>
+        </w:tc>
+        <w:tc>
+          <w:tcPr>
+            <w:tcW w:w="3071" w:type="dxa"/>
+          </w:tcPr>
+          <w:p>
+            <w:r>
+              <w:t>26.06.19</w:t>
+            </w:r>
+          </w:p>
+        </w:tc>
+        <w:tc>
+          <w:tcPr>
+            <w:tcW w:w="3071" w:type="dxa"/>
+          </w:tcPr>
+          <w:p>
+            <w:pPr>
+              <w:rPr>
+                <w:b/>
+              </w:rPr>
+            </w:pPr>
+          </w:p>
+        </w:tc>
+      </w:tr>
+      <w:tr>
+        <w:tc>
+          <w:tcPr>
+            <w:tcW w:w="3070" w:type="dxa"/>
+          </w:tcPr>
+          <w:p>
+            <w:r>
+              <w:t>Testing</w:t>
+            </w:r>
+          </w:p>
+        </w:tc>
+        <w:tc>
+          <w:tcPr>
+            <w:tcW w:w="3071" w:type="dxa"/>
+          </w:tcPr>
+          <w:p>
+            <w:r>
+              <w:t>27.05.19 – 02.06.19</w:t>
+            </w:r>
+          </w:p>
+        </w:tc>
+        <w:tc>
+          <w:tcPr>
+            <w:tcW w:w="3071" w:type="dxa"/>
+          </w:tcPr>
+          <w:p>
+            <w:pPr>
+              <w:rPr>
+                <w:b/>
+              </w:rPr>
+            </w:pPr>
+          </w:p>
+        </w:tc>
+      </w:tr>
+      <w:tr>
+        <w:tc>
+          <w:tcPr>
+            <w:tcW w:w="3070" w:type="dxa"/>
+          </w:tcPr>
+          <w:p>
+            <w:r>
+              <w:t>Deployment</w:t>
+            </w:r>
+          </w:p>
+        </w:tc>
+        <w:tc>
+          <w:tcPr>
+            <w:tcW w:w="3071" w:type="dxa"/>
+          </w:tcPr>
+          <w:p>
+            <w:r>
+              <w:t>03.06.19</w:t>
+            </w:r>
+          </w:p>
+        </w:tc>
+        <w:tc>
+          <w:tcPr>
+            <w:tcW w:w="3071" w:type="dxa"/>
+          </w:tcPr>
+          <w:p>
+            <w:pPr>
+              <w:rPr>
+                <w:b/>
+              </w:rPr>
+            </w:pPr>
+          </w:p>
+        </w:tc>
+      </w:tr>
+      <w:tr>
+        <w:tc>
+          <w:tcPr>
+            <w:tcW w:w="3070" w:type="dxa"/>
+          </w:tcPr>
+          <w:p>
+            <w:r>
+              <w:t>Dokumentation</w:t>
+            </w:r>
+          </w:p>
+        </w:tc>
+        <w:tc>
+          <w:tcPr>
+            <w:tcW w:w="3071" w:type="dxa"/>
+          </w:tcPr>
+          <w:p>
+            <w:r>
+              <w:t>11.05.19 – 23.06.19</w:t>
+            </w:r>
+          </w:p>
+        </w:tc>
+        <w:tc>
+          <w:tcPr>
+            <w:tcW w:w="3071" w:type="dxa"/>
+          </w:tcPr>
+          <w:p>
+            <w:pPr>
+              <w:rPr>
+                <w:b/>
+              </w:rPr>
+            </w:pPr>
+          </w:p>
+        </w:tc>
+      </w:tr>
+    </w:tbl>
+    <w:p>
+      <w:pPr>
+        <w:rPr>
+          <w:b/>
+        </w:rPr>
+      </w:pPr>
+    </w:p>
+    <w:p>
+      <w:pPr>
+        <w:rPr>
+          <w:rFonts w:asciiTheme="majorHAnsi" w:eastAsiaTheme="majorEastAsia" w:hAnsiTheme="majorHAnsi" w:cstheme="majorBidi"/>
+          <w:b/>
+          <w:bCs/>
+          <w:color w:val="365F91" w:themeColor="accent1" w:themeShade="BF"/>
+          <w:sz w:val="28"/>
+          <w:szCs w:val="28"/>
+        </w:rPr>
+      </w:pPr>
+    </w:p>
+    <w:p>
+      <w:pPr>
+        <w:pStyle w:val="Heading1"/>
+      </w:pPr>
+      <w:bookmarkStart w:id="8" w:name="_Toc12099955"/>
+      <w:r>
         <w:t>Q</w:t>
       </w:r>
       <w:r>
         <w:t>ualitätskontrolle</w:t>
       </w:r>
-      <w:bookmarkEnd w:id="7"/>
+      <w:bookmarkEnd w:id="8"/>
     </w:p>
     <w:p>
       <w:r>
@@ -2644,43 +3372,9 @@
           <w:ilvl w:val="0"/>
           <w:numId w:val="20"/>
         </w:numPr>
-        <w:rPr>
-          <w:lang w:val="en-US"/>
-        </w:rPr>
-      </w:pPr>
-      <w:r>
-        <w:rPr>
-          <w:lang w:val="en-US"/>
-        </w:rPr>
-        <w:t xml:space="preserve">Usability Test #1: </w:t>
-      </w:r>
-      <w:proofErr w:type="spellStart"/>
-      <w:r>
-        <w:rPr>
-          <w:lang w:val="en-US"/>
-        </w:rPr>
-        <w:t>Grafische</w:t>
-      </w:r>
-      <w:proofErr w:type="spellEnd"/>
-      <w:r>
-        <w:rPr>
-          <w:lang w:val="en-US"/>
-        </w:rPr>
-        <w:t xml:space="preserve"> </w:t>
-      </w:r>
-      <w:proofErr w:type="spellStart"/>
-      <w:r>
-        <w:rPr>
-          <w:lang w:val="en-US"/>
-        </w:rPr>
-        <w:t>Prototypen</w:t>
-      </w:r>
-      <w:proofErr w:type="spellEnd"/>
-      <w:r>
-        <w:rPr>
-          <w:lang w:val="en-US"/>
-        </w:rPr>
-        <w:t xml:space="preserve">  (Mockups)</w:t>
+      </w:pPr>
+      <w:r>
+        <w:t>Usability Test #1: Grafische Prototypen  (Mockups)</w:t>
       </w:r>
     </w:p>
     <w:p>
@@ -2745,12 +3439,12 @@
       <w:pPr>
         <w:pStyle w:val="Heading1"/>
       </w:pPr>
-      <w:bookmarkStart w:id="8" w:name="_Toc11753726"/>
+      <w:bookmarkStart w:id="9" w:name="_Toc12099956"/>
       <w:r>
         <w:lastRenderedPageBreak/>
         <w:t>Projektverlauf</w:t>
       </w:r>
-      <w:bookmarkEnd w:id="8"/>
+      <w:bookmarkEnd w:id="9"/>
     </w:p>
     <w:p/>
     <w:p>
@@ -2806,11 +3500,11 @@
           </wp:anchor>
         </w:drawing>
       </w:r>
-      <w:bookmarkStart w:id="9" w:name="_Toc11753727"/>
+      <w:bookmarkStart w:id="10" w:name="_Toc12099957"/>
       <w:r>
         <w:t>Aufgetretene Probleme/ Abweichungen</w:t>
       </w:r>
-      <w:bookmarkEnd w:id="9"/>
+      <w:bookmarkEnd w:id="10"/>
     </w:p>
     <w:p>
       <w:r>
@@ -2883,11 +3577,11 @@
       <w:pPr>
         <w:pStyle w:val="Heading2"/>
       </w:pPr>
-      <w:bookmarkStart w:id="10" w:name="_Toc11753728"/>
+      <w:bookmarkStart w:id="11" w:name="_Toc12099958"/>
       <w:r>
         <w:t>Empfehlungen für zukünftige Projekte</w:t>
       </w:r>
-      <w:bookmarkEnd w:id="10"/>
+      <w:bookmarkEnd w:id="11"/>
       <w:r>
         <w:t xml:space="preserve"> </w:t>
       </w:r>
@@ -2944,7 +3638,7 @@
           <w:lang w:val="en-US"/>
         </w:rPr>
       </w:pPr>
-      <w:bookmarkStart w:id="11" w:name="_Toc11753729"/>
+      <w:bookmarkStart w:id="12" w:name="_Toc12099959"/>
       <w:r>
         <w:rPr>
           <w:lang w:val="en-US"/>
@@ -2959,7 +3653,7 @@
         </w:rPr>
         <w:t>Bibliotheken</w:t>
       </w:r>
-      <w:bookmarkEnd w:id="11"/>
+      <w:bookmarkEnd w:id="12"/>
       <w:proofErr w:type="spellEnd"/>
     </w:p>
     <w:p>
@@ -3153,23 +3847,23 @@
       <w:pPr>
         <w:pStyle w:val="Heading1"/>
       </w:pPr>
-      <w:bookmarkStart w:id="12" w:name="_Toc11753730"/>
+      <w:bookmarkStart w:id="13" w:name="_Toc12099960"/>
       <w:r>
         <w:lastRenderedPageBreak/>
         <w:t>Anhang</w:t>
       </w:r>
-      <w:bookmarkEnd w:id="12"/>
+      <w:bookmarkEnd w:id="13"/>
     </w:p>
     <w:p/>
     <w:p>
       <w:pPr>
         <w:pStyle w:val="Heading2"/>
       </w:pPr>
-      <w:bookmarkStart w:id="13" w:name="_Toc11753731"/>
+      <w:bookmarkStart w:id="14" w:name="_Toc12099961"/>
       <w:r>
         <w:t>Personas:</w:t>
       </w:r>
-      <w:bookmarkEnd w:id="13"/>
+      <w:bookmarkEnd w:id="14"/>
     </w:p>
     <w:p/>
     <w:p>
@@ -3842,25 +4536,49 @@
         <w:rPr>
           <w:rFonts w:ascii="Candara" w:hAnsi="Candara"/>
         </w:rPr>
-        <w:t>Annika ist eine offene, direkte und lebensfrohe Person. Sie hat sich immer gerne mit den Problemen Anderer beschäftigt und nach Lösungen für diese gesucht. In ihrer Schulzeit, hatte sie die Möglichkeit Psychologie als Wahlfach zu wählen. Da wurde ihr klar, dass sie Psychotherapeutin werden möchte um Anderen zu helfen.</w:t>
+        <w:t>Annika ist eine offene, direkte und lebensfrohe Person. Sie hat sich immer gerne mit den Problemen Anderer beschäftigt und nach Lösungen für diese gesucht. In ihrer Schulzeit, hatte sie die Möglichkeit Psychologie als Wahlfach zu wählen. Da wurde ihr klar, dass sie Psychotherapeutin werden möchte</w:t>
       </w:r>
       <w:r>
         <w:rPr>
           <w:rFonts w:ascii="Candara" w:hAnsi="Candara"/>
         </w:rPr>
+        <w:t>,</w:t>
+      </w:r>
+      <w:r>
+        <w:rPr>
+          <w:rFonts w:ascii="Candara" w:hAnsi="Candara"/>
+        </w:rPr>
+        <w:t xml:space="preserve"> um Anderen zu helfen.</w:t>
+      </w:r>
+      <w:r>
+        <w:rPr>
+          <w:rFonts w:ascii="Candara" w:hAnsi="Candara"/>
+        </w:rPr>
         <w:t xml:space="preserve"> Annikas Vater ist Softwareentwickler und hat ihr früh beigebracht, dass Informatik ein Hilfswerkzeug für viele unterschiedliche Bereiche sein kann.</w:t>
       </w:r>
       <w:r>
         <w:rPr>
           <w:rFonts w:ascii="Candara" w:hAnsi="Candara"/>
         </w:rPr>
-        <w:t xml:space="preserve"> Im Alter von 19 Jahren fing Annika ihr Psychologie Studium an. Sie machte daraufhin ihren Master und anschließend ihre Therapeutenausbildung. Während ihrer Ausbildung hatte sie öfters Probleme, all die Patientendaten zu manuell zu sortieren. Auch ihre Patienten konnte sie des öfteren nicht unterscheiden, ohne einen Blick in ihre Akten zu werfen. Nach ihrer Ausbildung </w:t>
+        <w:t xml:space="preserve"> Im Alter von 19 Jahren fing Annika ihr Psychologie Studium an. Sie machte daraufhin ihren Master und anschließend ihre Therapeutenausbildung. Während ihrer Ausbildung hatte sie öfters Probleme, all die Patientendaten manuell zu sortieren. Auch ihre Patienten konnte sie des öfteren nicht unterscheiden, ohne einen Blick in ihre Akten zu werfen. Nach ihrer Ausbildung </w:t>
       </w:r>
       <w:r>
         <w:rPr>
           <w:rFonts w:ascii="Candara" w:hAnsi="Candara"/>
         </w:rPr>
-        <w:t>beschloss Annika als Therapeutin zu arbeiten und gleichzeitig ihre Promotion zu machen.</w:t>
+        <w:t xml:space="preserve">beschloss Annika als Therapeutin zu arbeiten und gleichzeitig ihre Promotion zu </w:t>
+      </w:r>
+      <w:r>
+        <w:rPr>
+          <w:rFonts w:ascii="Candara" w:hAnsi="Candara"/>
+        </w:rPr>
+        <w:t>anzustreben</w:t>
+      </w:r>
+      <w:r>
+        <w:rPr>
+          <w:rFonts w:ascii="Candara" w:hAnsi="Candara"/>
+        </w:rPr>
+        <w:t>.</w:t>
       </w:r>
     </w:p>
     <w:p>
@@ -6826,7 +7544,7 @@
 </file>
 
 <file path=customXml/itemProps1.xml><?xml version="1.0" encoding="utf-8"?>
-<ds:datastoreItem xmlns:ds="http://schemas.openxmlformats.org/officeDocument/2006/customXml" ds:itemID="{FB8DD2B0-6939-4001-AF90-046971269766}">
+<ds:datastoreItem xmlns:ds="http://schemas.openxmlformats.org/officeDocument/2006/customXml" ds:itemID="{9931FC3D-9161-4A11-A215-375463CE849B}">
   <ds:schemaRefs>
     <ds:schemaRef ds:uri="http://schemas.openxmlformats.org/officeDocument/2006/bibliography"/>
   </ds:schemaRefs>

</xml_diff>

<commit_message>
Endpräsentation und Doku erweitert
</commit_message>
<xml_diff>
--- a/Doku/Doku_Ehealth.docx
+++ b/Doku/Doku_Ehealth.docx
@@ -87,86 +87,8 @@
           <w:sz w:val="28"/>
           <w:lang w:val="en-US"/>
         </w:rPr>
-        <w:t xml:space="preserve">Jan </w:t>
-      </w:r>
-      <w:proofErr w:type="spellStart"/>
-      <w:r>
-        <w:rPr>
-          <w:rFonts w:ascii="the brooklyn" w:hAnsi="the brooklyn"/>
-          <w:b/>
-          <w:color w:val="404040" w:themeColor="text1" w:themeTint="BF"/>
-          <w:sz w:val="28"/>
-          <w:lang w:val="en-US"/>
-        </w:rPr>
-        <w:t>Gutnik</w:t>
-      </w:r>
-      <w:proofErr w:type="spellEnd"/>
-      <w:r>
-        <w:rPr>
-          <w:rFonts w:ascii="the brooklyn" w:hAnsi="the brooklyn"/>
-          <w:b/>
-          <w:color w:val="404040" w:themeColor="text1" w:themeTint="BF"/>
-          <w:sz w:val="28"/>
-          <w:lang w:val="en-US"/>
-        </w:rPr>
-        <w:t xml:space="preserve">, </w:t>
-      </w:r>
-      <w:proofErr w:type="spellStart"/>
-      <w:r>
-        <w:rPr>
-          <w:rFonts w:ascii="the brooklyn" w:hAnsi="the brooklyn"/>
-          <w:b/>
-          <w:color w:val="404040" w:themeColor="text1" w:themeTint="BF"/>
-          <w:sz w:val="28"/>
-          <w:lang w:val="en-US"/>
-        </w:rPr>
-        <w:t>Shabithan</w:t>
-      </w:r>
-      <w:proofErr w:type="spellEnd"/>
-      <w:r>
-        <w:rPr>
-          <w:rFonts w:ascii="the brooklyn" w:hAnsi="the brooklyn"/>
-          <w:b/>
-          <w:color w:val="404040" w:themeColor="text1" w:themeTint="BF"/>
-          <w:sz w:val="28"/>
-          <w:lang w:val="en-US"/>
-        </w:rPr>
-        <w:t xml:space="preserve"> </w:t>
-      </w:r>
-      <w:proofErr w:type="spellStart"/>
-      <w:r>
-        <w:rPr>
-          <w:rFonts w:ascii="the brooklyn" w:hAnsi="the brooklyn"/>
-          <w:b/>
-          <w:color w:val="404040" w:themeColor="text1" w:themeTint="BF"/>
-          <w:sz w:val="28"/>
-          <w:lang w:val="en-US"/>
-        </w:rPr>
-        <w:t>Uthayakumaran</w:t>
-      </w:r>
-      <w:proofErr w:type="spellEnd"/>
-      <w:r>
-        <w:rPr>
-          <w:rFonts w:ascii="the brooklyn" w:hAnsi="the brooklyn"/>
-          <w:b/>
-          <w:color w:val="404040" w:themeColor="text1" w:themeTint="BF"/>
-          <w:sz w:val="28"/>
-          <w:lang w:val="en-US"/>
-        </w:rPr>
-        <w:t xml:space="preserve">, Valeria </w:t>
-      </w:r>
-      <w:proofErr w:type="spellStart"/>
-      <w:r>
-        <w:rPr>
-          <w:rFonts w:ascii="the brooklyn" w:hAnsi="the brooklyn"/>
-          <w:b/>
-          <w:color w:val="404040" w:themeColor="text1" w:themeTint="BF"/>
-          <w:sz w:val="28"/>
-          <w:lang w:val="en-US"/>
-        </w:rPr>
-        <w:t>Pagliaro</w:t>
-      </w:r>
-      <w:proofErr w:type="spellEnd"/>
+        <w:t>Jan Gutnik, Shabithan Uthayakumaran, Valeria Pagliaro</w:t>
+      </w:r>
     </w:p>
     <w:p>
       <w:pPr>
@@ -232,14 +154,12 @@
           <w:pPr>
             <w:pStyle w:val="TOCHeading"/>
           </w:pPr>
-          <w:proofErr w:type="spellStart"/>
           <w:r>
             <w:rPr>
               <w:color w:val="48B8B0"/>
             </w:rPr>
             <w:t>Inhaltsverzeichnis</w:t>
           </w:r>
-          <w:proofErr w:type="spellEnd"/>
         </w:p>
         <w:p>
           <w:pPr>
@@ -262,7 +182,7 @@
           <w:r>
             <w:fldChar w:fldCharType="separate"/>
           </w:r>
-          <w:hyperlink w:anchor="_Toc12277721" w:history="1">
+          <w:hyperlink w:anchor="_Toc12724699" w:history="1">
             <w:r>
               <w:rPr>
                 <w:rStyle w:val="Hyperlink"/>
@@ -289,7 +209,7 @@
                 <w:noProof/>
                 <w:webHidden/>
               </w:rPr>
-              <w:instrText xml:space="preserve"> PAGEREF _Toc12277721 \h </w:instrText>
+              <w:instrText xml:space="preserve"> PAGEREF _Toc12724699 \h </w:instrText>
             </w:r>
             <w:r>
               <w:rPr>
@@ -332,7 +252,7 @@
               <w:lang w:eastAsia="de-DE"/>
             </w:rPr>
           </w:pPr>
-          <w:hyperlink w:anchor="_Toc12277722" w:history="1">
+          <w:hyperlink w:anchor="_Toc12724700" w:history="1">
             <w:r>
               <w:rPr>
                 <w:rStyle w:val="Hyperlink"/>
@@ -359,7 +279,7 @@
                 <w:noProof/>
                 <w:webHidden/>
               </w:rPr>
-              <w:instrText xml:space="preserve"> PAGEREF _Toc12277722 \h </w:instrText>
+              <w:instrText xml:space="preserve"> PAGEREF _Toc12724700 \h </w:instrText>
             </w:r>
             <w:r>
               <w:rPr>
@@ -402,7 +322,7 @@
               <w:lang w:eastAsia="de-DE"/>
             </w:rPr>
           </w:pPr>
-          <w:hyperlink w:anchor="_Toc12277723" w:history="1">
+          <w:hyperlink w:anchor="_Toc12724701" w:history="1">
             <w:r>
               <w:rPr>
                 <w:rStyle w:val="Hyperlink"/>
@@ -429,7 +349,7 @@
                 <w:noProof/>
                 <w:webHidden/>
               </w:rPr>
-              <w:instrText xml:space="preserve"> PAGEREF _Toc12277723 \h </w:instrText>
+              <w:instrText xml:space="preserve"> PAGEREF _Toc12724701 \h </w:instrText>
             </w:r>
             <w:r>
               <w:rPr>
@@ -472,7 +392,7 @@
               <w:lang w:eastAsia="de-DE"/>
             </w:rPr>
           </w:pPr>
-          <w:hyperlink w:anchor="_Toc12277724" w:history="1">
+          <w:hyperlink w:anchor="_Toc12724702" w:history="1">
             <w:r>
               <w:rPr>
                 <w:rStyle w:val="Hyperlink"/>
@@ -499,7 +419,7 @@
                 <w:noProof/>
                 <w:webHidden/>
               </w:rPr>
-              <w:instrText xml:space="preserve"> PAGEREF _Toc12277724 \h </w:instrText>
+              <w:instrText xml:space="preserve"> PAGEREF _Toc12724702 \h </w:instrText>
             </w:r>
             <w:r>
               <w:rPr>
@@ -542,7 +462,7 @@
               <w:lang w:eastAsia="de-DE"/>
             </w:rPr>
           </w:pPr>
-          <w:hyperlink w:anchor="_Toc12277725" w:history="1">
+          <w:hyperlink w:anchor="_Toc12724703" w:history="1">
             <w:r>
               <w:rPr>
                 <w:rStyle w:val="Hyperlink"/>
@@ -569,7 +489,7 @@
                 <w:noProof/>
                 <w:webHidden/>
               </w:rPr>
-              <w:instrText xml:space="preserve"> PAGEREF _Toc12277725 \h </w:instrText>
+              <w:instrText xml:space="preserve"> PAGEREF _Toc12724703 \h </w:instrText>
             </w:r>
             <w:r>
               <w:rPr>
@@ -612,7 +532,7 @@
               <w:lang w:eastAsia="de-DE"/>
             </w:rPr>
           </w:pPr>
-          <w:hyperlink w:anchor="_Toc12277726" w:history="1">
+          <w:hyperlink w:anchor="_Toc12724704" w:history="1">
             <w:r>
               <w:rPr>
                 <w:rStyle w:val="Hyperlink"/>
@@ -639,7 +559,7 @@
                 <w:noProof/>
                 <w:webHidden/>
               </w:rPr>
-              <w:instrText xml:space="preserve"> PAGEREF _Toc12277726 \h </w:instrText>
+              <w:instrText xml:space="preserve"> PAGEREF _Toc12724704 \h </w:instrText>
             </w:r>
             <w:r>
               <w:rPr>
@@ -682,13 +602,13 @@
               <w:lang w:eastAsia="de-DE"/>
             </w:rPr>
           </w:pPr>
-          <w:hyperlink w:anchor="_Toc12277727" w:history="1">
+          <w:hyperlink w:anchor="_Toc12724705" w:history="1">
             <w:r>
               <w:rPr>
                 <w:rStyle w:val="Hyperlink"/>
                 <w:noProof/>
               </w:rPr>
-              <w:t>Mock-ups</w:t>
+              <w:t>Design</w:t>
             </w:r>
             <w:r>
               <w:rPr>
@@ -709,7 +629,7 @@
                 <w:noProof/>
                 <w:webHidden/>
               </w:rPr>
-              <w:instrText xml:space="preserve"> PAGEREF _Toc12277727 \h </w:instrText>
+              <w:instrText xml:space="preserve"> PAGEREF _Toc12724705 \h </w:instrText>
             </w:r>
             <w:r>
               <w:rPr>
@@ -752,7 +672,7 @@
               <w:lang w:eastAsia="de-DE"/>
             </w:rPr>
           </w:pPr>
-          <w:hyperlink w:anchor="_Toc12277728" w:history="1">
+          <w:hyperlink w:anchor="_Toc12724706" w:history="1">
             <w:r>
               <w:rPr>
                 <w:rStyle w:val="Hyperlink"/>
@@ -779,7 +699,7 @@
                 <w:noProof/>
                 <w:webHidden/>
               </w:rPr>
-              <w:instrText xml:space="preserve"> PAGEREF _Toc12277728 \h </w:instrText>
+              <w:instrText xml:space="preserve"> PAGEREF _Toc12724706 \h </w:instrText>
             </w:r>
             <w:r>
               <w:rPr>
@@ -822,7 +742,7 @@
               <w:lang w:eastAsia="de-DE"/>
             </w:rPr>
           </w:pPr>
-          <w:hyperlink w:anchor="_Toc12277729" w:history="1">
+          <w:hyperlink w:anchor="_Toc12724707" w:history="1">
             <w:r>
               <w:rPr>
                 <w:rStyle w:val="Hyperlink"/>
@@ -849,7 +769,7 @@
                 <w:noProof/>
                 <w:webHidden/>
               </w:rPr>
-              <w:instrText xml:space="preserve"> PAGEREF _Toc12277729 \h </w:instrText>
+              <w:instrText xml:space="preserve"> PAGEREF _Toc12724707 \h </w:instrText>
             </w:r>
             <w:r>
               <w:rPr>
@@ -892,7 +812,7 @@
               <w:lang w:eastAsia="de-DE"/>
             </w:rPr>
           </w:pPr>
-          <w:hyperlink w:anchor="_Toc12277730" w:history="1">
+          <w:hyperlink w:anchor="_Toc12724708" w:history="1">
             <w:r>
               <w:rPr>
                 <w:rStyle w:val="Hyperlink"/>
@@ -919,7 +839,7 @@
                 <w:noProof/>
                 <w:webHidden/>
               </w:rPr>
-              <w:instrText xml:space="preserve"> PAGEREF _Toc12277730 \h </w:instrText>
+              <w:instrText xml:space="preserve"> PAGEREF _Toc12724708 \h </w:instrText>
             </w:r>
             <w:r>
               <w:rPr>
@@ -962,7 +882,7 @@
               <w:lang w:eastAsia="de-DE"/>
             </w:rPr>
           </w:pPr>
-          <w:hyperlink w:anchor="_Toc12277731" w:history="1">
+          <w:hyperlink w:anchor="_Toc12724709" w:history="1">
             <w:r>
               <w:rPr>
                 <w:rStyle w:val="Hyperlink"/>
@@ -989,7 +909,7 @@
                 <w:noProof/>
                 <w:webHidden/>
               </w:rPr>
-              <w:instrText xml:space="preserve"> PAGEREF _Toc12277731 \h </w:instrText>
+              <w:instrText xml:space="preserve"> PAGEREF _Toc12724709 \h </w:instrText>
             </w:r>
             <w:r>
               <w:rPr>
@@ -1032,13 +952,13 @@
               <w:lang w:eastAsia="de-DE"/>
             </w:rPr>
           </w:pPr>
-          <w:hyperlink w:anchor="_Toc12277732" w:history="1">
+          <w:hyperlink w:anchor="_Toc12724710" w:history="1">
             <w:r>
               <w:rPr>
                 <w:rStyle w:val="Hyperlink"/>
                 <w:noProof/>
               </w:rPr>
-              <w:t>Aufgetretene Probleme/ Abweichungen</w:t>
+              <w:t>Aufgetretene Probleme</w:t>
             </w:r>
             <w:r>
               <w:rPr>
@@ -1059,7 +979,7 @@
                 <w:noProof/>
                 <w:webHidden/>
               </w:rPr>
-              <w:instrText xml:space="preserve"> PAGEREF _Toc12277732 \h </w:instrText>
+              <w:instrText xml:space="preserve"> PAGEREF _Toc12724710 \h </w:instrText>
             </w:r>
             <w:r>
               <w:rPr>
@@ -1102,13 +1022,13 @@
               <w:lang w:eastAsia="de-DE"/>
             </w:rPr>
           </w:pPr>
-          <w:hyperlink w:anchor="_Toc12277733" w:history="1">
+          <w:hyperlink w:anchor="_Toc12724711" w:history="1">
             <w:r>
               <w:rPr>
                 <w:rStyle w:val="Hyperlink"/>
                 <w:noProof/>
               </w:rPr>
-              <w:t>Welche Risiken sind nicht aufgetreten?</w:t>
+              <w:t>Abweichungen:</w:t>
             </w:r>
             <w:r>
               <w:rPr>
@@ -1129,7 +1049,7 @@
                 <w:noProof/>
                 <w:webHidden/>
               </w:rPr>
-              <w:instrText xml:space="preserve"> PAGEREF _Toc12277733 \h </w:instrText>
+              <w:instrText xml:space="preserve"> PAGEREF _Toc12724711 \h </w:instrText>
             </w:r>
             <w:r>
               <w:rPr>
@@ -1172,12 +1092,82 @@
               <w:lang w:eastAsia="de-DE"/>
             </w:rPr>
           </w:pPr>
-          <w:hyperlink w:anchor="_Toc12277734" w:history="1">
+          <w:hyperlink w:anchor="_Toc12724712" w:history="1">
             <w:r>
               <w:rPr>
                 <w:rStyle w:val="Hyperlink"/>
                 <w:noProof/>
               </w:rPr>
+              <w:t>Welche Risiken sind nicht aufgetreten?</w:t>
+            </w:r>
+            <w:r>
+              <w:rPr>
+                <w:noProof/>
+                <w:webHidden/>
+              </w:rPr>
+              <w:tab/>
+            </w:r>
+            <w:r>
+              <w:rPr>
+                <w:noProof/>
+                <w:webHidden/>
+              </w:rPr>
+              <w:fldChar w:fldCharType="begin"/>
+            </w:r>
+            <w:r>
+              <w:rPr>
+                <w:noProof/>
+                <w:webHidden/>
+              </w:rPr>
+              <w:instrText xml:space="preserve"> PAGEREF _Toc12724712 \h </w:instrText>
+            </w:r>
+            <w:r>
+              <w:rPr>
+                <w:noProof/>
+                <w:webHidden/>
+              </w:rPr>
+            </w:r>
+            <w:r>
+              <w:rPr>
+                <w:noProof/>
+                <w:webHidden/>
+              </w:rPr>
+              <w:fldChar w:fldCharType="separate"/>
+            </w:r>
+            <w:r>
+              <w:rPr>
+                <w:noProof/>
+                <w:webHidden/>
+              </w:rPr>
+              <w:t>12</w:t>
+            </w:r>
+            <w:r>
+              <w:rPr>
+                <w:noProof/>
+                <w:webHidden/>
+              </w:rPr>
+              <w:fldChar w:fldCharType="end"/>
+            </w:r>
+          </w:hyperlink>
+        </w:p>
+        <w:p>
+          <w:pPr>
+            <w:pStyle w:val="TOC2"/>
+            <w:tabs>
+              <w:tab w:val="right" w:leader="dot" w:pos="9062"/>
+            </w:tabs>
+            <w:rPr>
+              <w:rFonts w:eastAsiaTheme="minorEastAsia"/>
+              <w:noProof/>
+              <w:lang w:eastAsia="de-DE"/>
+            </w:rPr>
+          </w:pPr>
+          <w:hyperlink w:anchor="_Toc12724713" w:history="1">
+            <w:r>
+              <w:rPr>
+                <w:rStyle w:val="Hyperlink"/>
+                <w:noProof/>
+              </w:rPr>
               <w:t>Empfehlungen für zukünftige Projekte</w:t>
             </w:r>
             <w:r>
@@ -1199,7 +1189,7 @@
                 <w:noProof/>
                 <w:webHidden/>
               </w:rPr>
-              <w:instrText xml:space="preserve"> PAGEREF _Toc12277734 \h </w:instrText>
+              <w:instrText xml:space="preserve"> PAGEREF _Toc12724713 \h </w:instrText>
             </w:r>
             <w:r>
               <w:rPr>
@@ -1242,7 +1232,7 @@
               <w:lang w:eastAsia="de-DE"/>
             </w:rPr>
           </w:pPr>
-          <w:hyperlink w:anchor="_Toc12277735" w:history="1">
+          <w:hyperlink w:anchor="_Toc12724714" w:history="1">
             <w:r>
               <w:rPr>
                 <w:rStyle w:val="Hyperlink"/>
@@ -1270,7 +1260,7 @@
                 <w:noProof/>
                 <w:webHidden/>
               </w:rPr>
-              <w:instrText xml:space="preserve"> PAGEREF _Toc12277735 \h </w:instrText>
+              <w:instrText xml:space="preserve"> PAGEREF _Toc12724714 \h </w:instrText>
             </w:r>
             <w:r>
               <w:rPr>
@@ -1313,7 +1303,7 @@
               <w:lang w:eastAsia="de-DE"/>
             </w:rPr>
           </w:pPr>
-          <w:hyperlink w:anchor="_Toc12277736" w:history="1">
+          <w:hyperlink w:anchor="_Toc12724715" w:history="1">
             <w:r>
               <w:rPr>
                 <w:rStyle w:val="Hyperlink"/>
@@ -1340,7 +1330,7 @@
                 <w:noProof/>
                 <w:webHidden/>
               </w:rPr>
-              <w:instrText xml:space="preserve"> PAGEREF _Toc12277736 \h </w:instrText>
+              <w:instrText xml:space="preserve"> PAGEREF _Toc12724715 \h </w:instrText>
             </w:r>
             <w:r>
               <w:rPr>
@@ -1383,7 +1373,7 @@
               <w:lang w:eastAsia="de-DE"/>
             </w:rPr>
           </w:pPr>
-          <w:hyperlink w:anchor="_Toc12277737" w:history="1">
+          <w:hyperlink w:anchor="_Toc12724716" w:history="1">
             <w:r>
               <w:rPr>
                 <w:rStyle w:val="Hyperlink"/>
@@ -1410,7 +1400,7 @@
                 <w:noProof/>
                 <w:webHidden/>
               </w:rPr>
-              <w:instrText xml:space="preserve"> PAGEREF _Toc12277737 \h </w:instrText>
+              <w:instrText xml:space="preserve"> PAGEREF _Toc12724716 \h </w:instrText>
             </w:r>
             <w:r>
               <w:rPr>
@@ -1453,7 +1443,7 @@
               <w:lang w:eastAsia="de-DE"/>
             </w:rPr>
           </w:pPr>
-          <w:hyperlink w:anchor="_Toc12277738" w:history="1">
+          <w:hyperlink w:anchor="_Toc12724717" w:history="1">
             <w:r>
               <w:rPr>
                 <w:rStyle w:val="Hyperlink"/>
@@ -1480,7 +1470,7 @@
                 <w:noProof/>
                 <w:webHidden/>
               </w:rPr>
-              <w:instrText xml:space="preserve"> PAGEREF _Toc12277738 \h </w:instrText>
+              <w:instrText xml:space="preserve"> PAGEREF _Toc12724717 \h </w:instrText>
             </w:r>
             <w:r>
               <w:rPr>
@@ -1530,7 +1520,7 @@
           <w:color w:val="48B8B0"/>
         </w:rPr>
       </w:pPr>
-      <w:bookmarkStart w:id="0" w:name="_Toc12277721"/>
+      <w:bookmarkStart w:id="0" w:name="_Toc12724699"/>
       <w:r>
         <w:rPr>
           <w:color w:val="48B8B0"/>
@@ -1608,7 +1598,7 @@
           <w:color w:val="48B8B0"/>
         </w:rPr>
       </w:pPr>
-      <w:bookmarkStart w:id="1" w:name="_Toc12277722"/>
+      <w:bookmarkStart w:id="1" w:name="_Toc12724700"/>
       <w:r>
         <w:rPr>
           <w:color w:val="48B8B0"/>
@@ -1862,7 +1852,7 @@
       <w:pPr>
         <w:pStyle w:val="Heading1"/>
       </w:pPr>
-      <w:bookmarkStart w:id="2" w:name="_Toc12277723"/>
+      <w:bookmarkStart w:id="2" w:name="_Toc12724701"/>
       <w:r>
         <w:rPr>
           <w:color w:val="48B8B0"/>
@@ -2125,7 +2115,7 @@
           <w:color w:val="48B8B0"/>
         </w:rPr>
       </w:pPr>
-      <w:bookmarkStart w:id="3" w:name="_Toc12277724"/>
+      <w:bookmarkStart w:id="3" w:name="_Toc12724702"/>
       <w:r>
         <w:rPr>
           <w:color w:val="48B8B0"/>
@@ -2145,7 +2135,7 @@
       <w:pPr>
         <w:pStyle w:val="Heading2"/>
       </w:pPr>
-      <w:bookmarkStart w:id="4" w:name="_Toc12277725"/>
+      <w:bookmarkStart w:id="4" w:name="_Toc12724703"/>
       <w:r>
         <w:t>Use Case</w:t>
       </w:r>
@@ -2718,7 +2708,7 @@
       <w:pPr>
         <w:pStyle w:val="Heading2"/>
       </w:pPr>
-      <w:bookmarkStart w:id="5" w:name="_Toc12277726"/>
+      <w:bookmarkStart w:id="5" w:name="_Toc12724704"/>
       <w:r>
         <w:rPr>
           <w:color w:val="48B8B0"/>
@@ -2777,17 +2767,17 @@
       <w:pPr>
         <w:pStyle w:val="Heading1"/>
       </w:pPr>
-      <w:bookmarkStart w:id="6" w:name="_Toc12277727"/>
+      <w:bookmarkStart w:id="6" w:name="_Toc12724705"/>
       <w:r>
         <w:lastRenderedPageBreak/>
-        <w:t>Mock-ups</w:t>
+        <w:t>Design</w:t>
       </w:r>
       <w:bookmarkEnd w:id="6"/>
     </w:p>
     <w:p>
       <w:r>
         <w:pict>
-          <v:shape id="_x0000_i1032" type="#_x0000_t75" style="width:223.5pt;height:168.2pt">
+          <v:shape id="_x0000_i1027" type="#_x0000_t75" style="width:223.5pt;height:168.2pt">
             <v:imagedata r:id="rId9" o:title="01_Login"/>
           </v:shape>
         </w:pict>
@@ -2848,7 +2838,7 @@
     <w:p>
       <w:r>
         <w:pict>
-          <v:shape id="_x0000_i1027" type="#_x0000_t75" style="width:217.75pt;height:163pt">
+          <v:shape id="_x0000_i1028" type="#_x0000_t75" style="width:217.75pt;height:163pt">
             <v:imagedata r:id="rId11" o:title="03_dropdown_psych"/>
           </v:shape>
         </w:pict>
@@ -2960,7 +2950,7 @@
       </w:r>
       <w:r>
         <w:pict>
-          <v:shape id="_x0000_i1028" type="#_x0000_t75" style="width:220.6pt;height:166.45pt">
+          <v:shape id="_x0000_i1029" type="#_x0000_t75" style="width:220.6pt;height:166.45pt">
             <v:imagedata r:id="rId14" o:title="05_Patientensuche"/>
           </v:shape>
         </w:pict>
@@ -2971,7 +2961,7 @@
       <w:r>
         <w:lastRenderedPageBreak/>
         <w:pict>
-          <v:shape id="_x0000_i1029" type="#_x0000_t75" style="width:224.65pt;height:168.2pt">
+          <v:shape id="_x0000_i1030" type="#_x0000_t75" style="width:224.65pt;height:168.2pt">
             <v:imagedata r:id="rId15" o:title="07_Diagramm"/>
           </v:shape>
         </w:pict>
@@ -3032,7 +3022,7 @@
     <w:p>
       <w:r>
         <w:pict>
-          <v:shape id="_x0000_i1030" type="#_x0000_t75" style="width:224.65pt;height:169.35pt">
+          <v:shape id="_x0000_i1031" type="#_x0000_t75" style="width:224.65pt;height:169.35pt">
             <v:imagedata r:id="rId17" o:title="09_ausgefülltes_Tagebuch"/>
           </v:shape>
         </w:pict>
@@ -3093,7 +3083,7 @@
     <w:p>
       <w:r>
         <w:pict>
-          <v:shape id="_x0000_i1031" type="#_x0000_t75" style="width:224.05pt;height:168.75pt">
+          <v:shape id="_x0000_i1032" type="#_x0000_t75" style="width:224.05pt;height:168.75pt">
             <v:imagedata r:id="rId19" o:title="11_ausgeloggt_seite"/>
           </v:shape>
         </w:pict>
@@ -3108,7 +3098,7 @@
       <w:pPr>
         <w:pStyle w:val="Heading1"/>
       </w:pPr>
-      <w:bookmarkStart w:id="7" w:name="_Toc12277728"/>
+      <w:bookmarkStart w:id="7" w:name="_Toc12724706"/>
       <w:r>
         <w:lastRenderedPageBreak/>
         <w:t>Ursprünglicher Zeitplan</w:t>
@@ -3578,7 +3568,7 @@
       <w:pPr>
         <w:pStyle w:val="Heading1"/>
       </w:pPr>
-      <w:bookmarkStart w:id="8" w:name="_Toc12277729"/>
+      <w:bookmarkStart w:id="8" w:name="_Toc12724707"/>
       <w:r>
         <w:t>Q</w:t>
       </w:r>
@@ -3673,7 +3663,7 @@
       <w:pPr>
         <w:pStyle w:val="Heading1"/>
       </w:pPr>
-      <w:bookmarkStart w:id="9" w:name="_Toc12277730"/>
+      <w:bookmarkStart w:id="9" w:name="_Toc12724708"/>
       <w:r>
         <w:t>Ergebnisse</w:t>
       </w:r>
@@ -3691,7 +3681,7 @@
       <w:pPr>
         <w:pStyle w:val="Heading1"/>
       </w:pPr>
-      <w:bookmarkStart w:id="10" w:name="_Toc12277731"/>
+      <w:bookmarkStart w:id="10" w:name="_Toc12724709"/>
       <w:r>
         <w:lastRenderedPageBreak/>
         <w:t>Projektverlauf</w:t>
@@ -3752,9 +3742,9 @@
           </wp:anchor>
         </w:drawing>
       </w:r>
-      <w:bookmarkStart w:id="11" w:name="_Toc12277732"/>
-      <w:r>
-        <w:t>Aufgetretene Probleme/ Abweichungen</w:t>
+      <w:bookmarkStart w:id="11" w:name="_Toc12724710"/>
+      <w:r>
+        <w:t>Aufgetretene Probleme</w:t>
       </w:r>
       <w:bookmarkEnd w:id="11"/>
     </w:p>
@@ -3784,22 +3774,25 @@
         <w:t>Es konnte die Präventivmaßnahme „Puffer einsesetzen“ verwendet werden, somit hat sich der ganz</w:t>
       </w:r>
       <w:r>
-        <w:t>e Zeitplan nach hinten verschoben. Daher konnten einige Funktionalitäten nicht umgesetzt werden (siehe Abweichungen).</w:t>
+        <w:t xml:space="preserve">e Zeitplan nach hinten verschoben. Daher konnten einige Funktionalitäten nicht </w:t>
+      </w:r>
+      <w:r>
+        <w:t xml:space="preserve">mehr rechtzeitig </w:t>
+      </w:r>
+      <w:r>
+        <w:t>umgesetzt werden (siehe Abweichungen).</w:t>
       </w:r>
     </w:p>
     <w:p/>
     <w:p>
       <w:pPr>
-        <w:rPr>
-          <w:b/>
-        </w:rPr>
-      </w:pPr>
-      <w:r>
-        <w:rPr>
-          <w:b/>
-        </w:rPr>
+        <w:pStyle w:val="Heading2"/>
+      </w:pPr>
+      <w:bookmarkStart w:id="12" w:name="_Toc12724711"/>
+      <w:r>
         <w:t>Abweichungen:</w:t>
       </w:r>
+      <w:bookmarkEnd w:id="12"/>
     </w:p>
     <w:p>
       <w:pPr>
@@ -3841,14 +3834,14 @@
       </w:r>
     </w:p>
     <w:p>
-      <w:bookmarkStart w:id="12" w:name="_Toc12277733"/>
+      <w:bookmarkStart w:id="13" w:name="_Toc12724712"/>
       <w:r>
         <w:rPr>
           <w:rStyle w:val="Heading2Char"/>
         </w:rPr>
         <w:t>Welche Risiken sind nicht aufgetreten?</w:t>
       </w:r>
-      <w:bookmarkEnd w:id="12"/>
+      <w:bookmarkEnd w:id="13"/>
       <w:r>
         <w:rPr>
           <w:rStyle w:val="Heading2Char"/>
@@ -3863,11 +3856,11 @@
       <w:pPr>
         <w:pStyle w:val="Heading2"/>
       </w:pPr>
-      <w:bookmarkStart w:id="13" w:name="_Toc12277734"/>
+      <w:bookmarkStart w:id="14" w:name="_Toc12724713"/>
       <w:r>
         <w:t>Empfehlungen für zukünftige Projekte</w:t>
       </w:r>
-      <w:bookmarkEnd w:id="13"/>
+      <w:bookmarkEnd w:id="14"/>
       <w:r>
         <w:t xml:space="preserve"> </w:t>
       </w:r>
@@ -3924,23 +3917,15 @@
           <w:lang w:val="en-US"/>
         </w:rPr>
       </w:pPr>
-      <w:bookmarkStart w:id="14" w:name="_Toc12277735"/>
+      <w:bookmarkStart w:id="15" w:name="_Toc12724714"/>
       <w:r>
         <w:rPr>
           <w:lang w:val="en-US"/>
         </w:rPr>
         <w:lastRenderedPageBreak/>
-        <w:t xml:space="preserve">Software – Tools – </w:t>
-      </w:r>
-      <w:proofErr w:type="spellStart"/>
-      <w:r>
-        <w:rPr>
-          <w:lang w:val="en-US"/>
-        </w:rPr>
-        <w:t>Bibliotheken</w:t>
-      </w:r>
-      <w:bookmarkEnd w:id="14"/>
-      <w:proofErr w:type="spellEnd"/>
+        <w:t>Software – Tools – Bibliotheken</w:t>
+      </w:r>
+      <w:bookmarkEnd w:id="15"/>
     </w:p>
     <w:p>
       <w:pPr>
@@ -4133,14 +4118,43 @@
       <w:pPr>
         <w:pStyle w:val="Heading1"/>
       </w:pPr>
-      <w:bookmarkStart w:id="15" w:name="_Toc12277736"/>
+      <w:bookmarkStart w:id="16" w:name="_Toc12724715"/>
       <w:r>
         <w:lastRenderedPageBreak/>
         <w:t>Zusammenfassung</w:t>
       </w:r>
-      <w:bookmarkEnd w:id="15"/>
-    </w:p>
-    <w:p>
+      <w:bookmarkEnd w:id="16"/>
+    </w:p>
+    <w:p>
+      <w:r>
+        <w:t>Das Projekt hat der Kontaktperson gut gefallen, auch wenn es während dem Semester nicht fertig implementiert und getestet werden konnte. Für zukünftige Projekte soll der Zeitpuffer größer eingebaut werden und die Zeitplanung der einzelnen Tätigkeiten besser geplant werden.</w:t>
+      </w:r>
+    </w:p>
+    <w:p>
+      <w:r>
+        <w:t>Da die Umsetzung von „E-Mood-Tracker“ gut angekommen ist, soll es weiter implementiert werden, sodass unsere Kontaktperson in der Zukunft es Testweise verwenden kann.</w:t>
+      </w:r>
+      <w:r>
+        <w:t xml:space="preserve"> Zusätzlich</w:t>
+      </w:r>
+      <w:r>
+        <w:t xml:space="preserve"> wurden n</w:t>
+      </w:r>
+      <w:r>
+        <w:t>och einige Ideen zum Projekt hinzugefügt, sodass es an Funktionen erweitert werden kann. Diese Ideen werden gemeinsam mit der Kontaktperson und den am Projekt teilhabenden Entwi</w:t>
+      </w:r>
+      <w:r>
+        <w:t>c</w:t>
+      </w:r>
+      <w:r>
+        <w:t>klern in</w:t>
+      </w:r>
+      <w:r>
+        <w:t xml:space="preserve"> einem Meeting weiter besprochen und nach ihrer Machbarkeit analysiert</w:t>
+      </w:r>
+      <w:r>
+        <w:t>.</w:t>
+      </w:r>
       <w:r>
         <w:br w:type="page"/>
       </w:r>
@@ -4149,23 +4163,23 @@
       <w:pPr>
         <w:pStyle w:val="Heading1"/>
       </w:pPr>
-      <w:bookmarkStart w:id="16" w:name="_Toc12277737"/>
+      <w:bookmarkStart w:id="17" w:name="_Toc12724716"/>
       <w:r>
         <w:lastRenderedPageBreak/>
         <w:t>Anhang</w:t>
       </w:r>
-      <w:bookmarkEnd w:id="16"/>
+      <w:bookmarkEnd w:id="17"/>
     </w:p>
     <w:p/>
     <w:p>
       <w:pPr>
         <w:pStyle w:val="Heading2"/>
       </w:pPr>
-      <w:bookmarkStart w:id="17" w:name="_Toc12277738"/>
+      <w:bookmarkStart w:id="18" w:name="_Toc12724717"/>
       <w:r>
         <w:t>Personas:</w:t>
       </w:r>
-      <w:bookmarkEnd w:id="17"/>
+      <w:bookmarkEnd w:id="18"/>
     </w:p>
     <w:p/>
     <w:p>
@@ -7866,7 +7880,7 @@
 </file>
 
 <file path=customXml/itemProps1.xml><?xml version="1.0" encoding="utf-8"?>
-<ds:datastoreItem xmlns:ds="http://schemas.openxmlformats.org/officeDocument/2006/customXml" ds:itemID="{A9615684-D8D4-42AB-BF49-AEFF7A1D4F39}">
+<ds:datastoreItem xmlns:ds="http://schemas.openxmlformats.org/officeDocument/2006/customXml" ds:itemID="{5FBBB491-0A8D-429D-B698-24E219BCE623}">
   <ds:schemaRefs>
     <ds:schemaRef ds:uri="http://schemas.openxmlformats.org/officeDocument/2006/bibliography"/>
   </ds:schemaRefs>

</xml_diff>